<commit_message>
Add my name and student number
</commit_message>
<xml_diff>
--- a/A31/CST8221_JAP_F22-A31-AnswerTemplate.docx
+++ b/A31/CST8221_JAP_F22-A31-AnswerTemplate.docx
@@ -1,6 +1,6 @@
 
 <file path=word/document.xml><?xml version="1.0" encoding="utf-8"?>
-<w:document xmlns:wpc="http://schemas.microsoft.com/office/word/2010/wordprocessingCanvas" xmlns:cx="http://schemas.microsoft.com/office/drawing/2014/chartex" xmlns:cx1="http://schemas.microsoft.com/office/drawing/2015/9/8/chartex" xmlns:cx2="http://schemas.microsoft.com/office/drawing/2015/10/21/chartex" xmlns:cx3="http://schemas.microsoft.com/office/drawing/2016/5/9/chartex" xmlns:cx4="http://schemas.microsoft.com/office/drawing/2016/5/10/chartex" xmlns:cx5="http://schemas.microsoft.com/office/drawing/2016/5/11/chartex" xmlns:cx6="http://schemas.microsoft.com/office/drawing/2016/5/12/chartex" xmlns:cx7="http://schemas.microsoft.com/office/drawing/2016/5/13/chartex" xmlns:cx8="http://schemas.microsoft.com/office/drawing/2016/5/14/chartex" xmlns:mc="http://schemas.openxmlformats.org/markup-compatibility/2006" xmlns:aink="http://schemas.microsoft.com/office/drawing/2016/ink" xmlns:am3d="http://schemas.microsoft.com/office/drawing/2017/model3d" xmlns:o="urn:schemas-microsoft-com:office:office" xmlns:r="http://schemas.openxmlformats.org/officeDocument/2006/relationships" xmlns:m="http://schemas.openxmlformats.org/officeDocument/2006/math" xmlns:v="urn:schemas-microsoft-com:vml" xmlns:wp14="http://schemas.microsoft.com/office/word/2010/wordprocessingDrawing" xmlns:wp="http://schemas.openxmlformats.org/drawingml/2006/wordprocessingDrawing" xmlns:w10="urn:schemas-microsoft-com:office:word" xmlns:w="http://schemas.openxmlformats.org/wordprocessingml/2006/main" xmlns:w14="http://schemas.microsoft.com/office/word/2010/wordml" xmlns:w15="http://schemas.microsoft.com/office/word/2012/wordml" xmlns:w16cid="http://schemas.microsoft.com/office/word/2016/wordml/cid" xmlns:w16se="http://schemas.microsoft.com/office/word/2015/wordml/symex" xmlns:wpg="http://schemas.microsoft.com/office/word/2010/wordprocessingGroup" xmlns:wpi="http://schemas.microsoft.com/office/word/2010/wordprocessingInk" xmlns:wne="http://schemas.microsoft.com/office/word/2006/wordml" xmlns:wps="http://schemas.microsoft.com/office/word/2010/wordprocessingShape" mc:Ignorable="w14 w15 w16se w16cid wp14">
+<w:document xmlns:wpc="http://schemas.microsoft.com/office/word/2010/wordprocessingCanvas" xmlns:cx="http://schemas.microsoft.com/office/drawing/2014/chartex" xmlns:cx1="http://schemas.microsoft.com/office/drawing/2015/9/8/chartex" xmlns:cx2="http://schemas.microsoft.com/office/drawing/2015/10/21/chartex" xmlns:cx3="http://schemas.microsoft.com/office/drawing/2016/5/9/chartex" xmlns:cx4="http://schemas.microsoft.com/office/drawing/2016/5/10/chartex" xmlns:cx5="http://schemas.microsoft.com/office/drawing/2016/5/11/chartex" xmlns:cx6="http://schemas.microsoft.com/office/drawing/2016/5/12/chartex" xmlns:cx7="http://schemas.microsoft.com/office/drawing/2016/5/13/chartex" xmlns:cx8="http://schemas.microsoft.com/office/drawing/2016/5/14/chartex" xmlns:mc="http://schemas.openxmlformats.org/markup-compatibility/2006" xmlns:aink="http://schemas.microsoft.com/office/drawing/2016/ink" xmlns:am3d="http://schemas.microsoft.com/office/drawing/2017/model3d" xmlns:o="urn:schemas-microsoft-com:office:office" xmlns:oel="http://schemas.microsoft.com/office/2019/extlst" xmlns:r="http://schemas.openxmlformats.org/officeDocument/2006/relationships" xmlns:m="http://schemas.openxmlformats.org/officeDocument/2006/math" xmlns:v="urn:schemas-microsoft-com:vml" xmlns:wp14="http://schemas.microsoft.com/office/word/2010/wordprocessingDrawing" xmlns:wp="http://schemas.openxmlformats.org/drawingml/2006/wordprocessingDrawing" xmlns:w10="urn:schemas-microsoft-com:office:word" xmlns:w="http://schemas.openxmlformats.org/wordprocessingml/2006/main" xmlns:w14="http://schemas.microsoft.com/office/word/2010/wordml" xmlns:w15="http://schemas.microsoft.com/office/word/2012/wordml" xmlns:w16cex="http://schemas.microsoft.com/office/word/2018/wordml/cex" xmlns:w16cid="http://schemas.microsoft.com/office/word/2016/wordml/cid" xmlns:w16="http://schemas.microsoft.com/office/word/2018/wordml" xmlns:w16sdtdh="http://schemas.microsoft.com/office/word/2020/wordml/sdtdatahash" xmlns:w16se="http://schemas.microsoft.com/office/word/2015/wordml/symex" xmlns:wpg="http://schemas.microsoft.com/office/word/2010/wordprocessingGroup" xmlns:wpi="http://schemas.microsoft.com/office/word/2010/wordprocessingInk" xmlns:wne="http://schemas.microsoft.com/office/word/2006/wordml" xmlns:wps="http://schemas.microsoft.com/office/word/2010/wordprocessingShape" mc:Ignorable="w14 w15 w16se w16cid w16 w16cex w16sdtdh wp14">
   <w:body>
     <w:p>
       <w:pPr>
@@ -459,9 +459,8 @@
           <w:rFonts w:cs="Arial"/>
           <w:sz w:val="22"/>
           <w:szCs w:val="22"/>
-          <w:highlight w:val="yellow"/>
-        </w:rPr>
-        <w:t>[Student Name]</w:t>
+        </w:rPr>
+        <w:t>John Vinh</w:t>
       </w:r>
       <w:r>
         <w:rPr>
@@ -484,39 +483,11 @@
       <w:r>
         <w:rPr>
           <w:rFonts w:cs="Arial"/>
-          <w:bCs/>
-          <w:sz w:val="22"/>
-          <w:szCs w:val="16"/>
-          <w:highlight w:val="yellow"/>
-        </w:rPr>
-        <w:t>[Student Id]</w:t>
-      </w:r>
-      <w:r>
-        <w:rPr>
-          <w:rFonts w:cs="Arial"/>
-          <w:bCs/>
-          <w:sz w:val="22"/>
-          <w:szCs w:val="16"/>
-        </w:rPr>
-        <w:t xml:space="preserve"> / </w:t>
-      </w:r>
-      <w:r>
-        <w:rPr>
-          <w:rFonts w:cs="Arial"/>
-          <w:sz w:val="22"/>
-          <w:szCs w:val="22"/>
-          <w:highlight w:val="yellow"/>
-        </w:rPr>
-        <w:t>[Student Name]</w:t>
-      </w:r>
-      <w:r>
-        <w:rPr>
-          <w:rFonts w:cs="Arial"/>
           <w:b w:val="0"/>
-          <w:sz w:val="22"/>
-          <w:szCs w:val="22"/>
-        </w:rPr>
-        <w:t xml:space="preserve"> </w:t>
+          <w:sz w:val="24"/>
+          <w:szCs w:val="18"/>
+        </w:rPr>
+        <w:t>041</w:t>
       </w:r>
       <w:r>
         <w:rPr>
@@ -525,17 +496,34 @@
           <w:sz w:val="24"/>
           <w:szCs w:val="18"/>
         </w:rPr>
-        <w:t xml:space="preserve">- Id: </w:t>
+        <w:t>-</w:t>
       </w:r>
       <w:r>
         <w:rPr>
           <w:rFonts w:cs="Arial"/>
-          <w:bCs/>
-          <w:sz w:val="22"/>
-          <w:szCs w:val="16"/>
-          <w:highlight w:val="yellow"/>
-        </w:rPr>
-        <w:t>[Student Id]</w:t>
+          <w:b w:val="0"/>
+          <w:sz w:val="24"/>
+          <w:szCs w:val="18"/>
+        </w:rPr>
+        <w:t>004</w:t>
+      </w:r>
+      <w:r>
+        <w:rPr>
+          <w:rFonts w:cs="Arial"/>
+          <w:b w:val="0"/>
+          <w:sz w:val="24"/>
+          <w:szCs w:val="18"/>
+        </w:rPr>
+        <w:t>-</w:t>
+      </w:r>
+      <w:r>
+        <w:rPr>
+          <w:rFonts w:cs="Arial"/>
+          <w:b w:val="0"/>
+          <w:sz w:val="24"/>
+          <w:szCs w:val="18"/>
+        </w:rPr>
+        <w:t>759</w:t>
       </w:r>
     </w:p>
     <w:p>
@@ -577,7 +565,6 @@
         <w:shd w:val="clear" w:color="auto" w:fill="D9E2F3" w:themeFill="accent1" w:themeFillTint="33"/>
         <w:jc w:val="center"/>
       </w:pPr>
-      <w:proofErr w:type="spellStart"/>
       <w:r>
         <w:rPr>
           <w:rStyle w:val="Heading1Char"/>
@@ -587,7 +574,6 @@
         </w:rPr>
         <w:t>NumPuz</w:t>
       </w:r>
-      <w:proofErr w:type="spellEnd"/>
       <w:r>
         <w:rPr>
           <w:rStyle w:val="Heading1Char"/>
@@ -1133,7 +1119,6 @@
         </w:rPr>
         <w:t xml:space="preserve">Class: </w:t>
       </w:r>
-      <w:proofErr w:type="spellStart"/>
       <w:r>
         <w:rPr>
           <w:rFonts w:ascii="Arial" w:hAnsi="Arial" w:cs="Arial"/>
@@ -1150,7 +1135,6 @@
         </w:rPr>
         <w:t>Server</w:t>
       </w:r>
-      <w:proofErr w:type="spellEnd"/>
     </w:p>
     <w:p>
       <w:pPr>
@@ -1183,7 +1167,6 @@
         </w:rPr>
         <w:t xml:space="preserve"> Components: </w:t>
       </w:r>
-      <w:proofErr w:type="spellStart"/>
       <w:r>
         <w:rPr>
           <w:rFonts w:ascii="Arial" w:hAnsi="Arial" w:cs="Arial"/>
@@ -1192,31 +1175,13 @@
         </w:rPr>
         <w:t>JLabel</w:t>
       </w:r>
-      <w:proofErr w:type="spellEnd"/>
-      <w:r>
-        <w:rPr>
-          <w:rFonts w:ascii="Arial" w:hAnsi="Arial" w:cs="Arial"/>
-          <w:lang w:val="en-CA"/>
-        </w:rPr>
-        <w:t xml:space="preserve">: </w:t>
-      </w:r>
-      <w:proofErr w:type="spellStart"/>
-      <w:r>
-        <w:rPr>
-          <w:rFonts w:ascii="Arial" w:hAnsi="Arial" w:cs="Arial"/>
-          <w:lang w:val="en-CA"/>
-        </w:rPr>
-        <w:t>labPort</w:t>
-      </w:r>
-      <w:proofErr w:type="spellEnd"/>
-      <w:r>
-        <w:rPr>
-          <w:rFonts w:ascii="Arial" w:hAnsi="Arial" w:cs="Arial"/>
-          <w:lang w:val="en-CA"/>
-        </w:rPr>
-        <w:t xml:space="preserve">, </w:t>
-      </w:r>
-      <w:proofErr w:type="spellStart"/>
+      <w:r>
+        <w:rPr>
+          <w:rFonts w:ascii="Arial" w:hAnsi="Arial" w:cs="Arial"/>
+          <w:lang w:val="en-CA"/>
+        </w:rPr>
+        <w:t xml:space="preserve">: labPort, </w:t>
+      </w:r>
       <w:r>
         <w:rPr>
           <w:rFonts w:ascii="Arial" w:hAnsi="Arial" w:cs="Arial"/>
@@ -1225,29 +1190,12 @@
         </w:rPr>
         <w:t>JTextField</w:t>
       </w:r>
-      <w:proofErr w:type="spellEnd"/>
-      <w:r>
-        <w:rPr>
-          <w:rFonts w:ascii="Arial" w:hAnsi="Arial" w:cs="Arial"/>
-          <w:lang w:val="en-CA"/>
-        </w:rPr>
-        <w:t xml:space="preserve">: </w:t>
-      </w:r>
-      <w:proofErr w:type="spellStart"/>
-      <w:r>
-        <w:rPr>
-          <w:rFonts w:ascii="Arial" w:hAnsi="Arial" w:cs="Arial"/>
-          <w:lang w:val="en-CA"/>
-        </w:rPr>
-        <w:t>txtPort</w:t>
-      </w:r>
-      <w:proofErr w:type="spellEnd"/>
-      <w:r>
-        <w:rPr>
-          <w:rFonts w:ascii="Arial" w:hAnsi="Arial" w:cs="Arial"/>
-          <w:lang w:val="en-CA"/>
-        </w:rPr>
-        <w:t>, etc.</w:t>
+      <w:r>
+        <w:rPr>
+          <w:rFonts w:ascii="Arial" w:hAnsi="Arial" w:cs="Arial"/>
+          <w:lang w:val="en-CA"/>
+        </w:rPr>
+        <w:t>: txtPort, etc.</w:t>
       </w:r>
     </w:p>
     <w:p>
@@ -1351,7 +1299,6 @@
         </w:rPr>
         <w:t xml:space="preserve">Class: </w:t>
       </w:r>
-      <w:proofErr w:type="spellStart"/>
       <w:r>
         <w:rPr>
           <w:rFonts w:ascii="Arial" w:hAnsi="Arial" w:cs="Arial"/>
@@ -1360,7 +1307,6 @@
         </w:rPr>
         <w:t>NumPuzServer</w:t>
       </w:r>
-      <w:proofErr w:type="spellEnd"/>
       <w:r>
         <w:rPr>
           <w:rFonts w:ascii="Arial" w:hAnsi="Arial" w:cs="Arial"/>
@@ -1486,7 +1432,6 @@
         </w:rPr>
         <w:t xml:space="preserve">    </w:t>
       </w:r>
-      <w:proofErr w:type="spellStart"/>
       <w:r>
         <w:rPr>
           <w:rFonts w:ascii="Arial" w:hAnsi="Arial" w:cs="Arial"/>
@@ -1495,7 +1440,6 @@
         </w:rPr>
         <w:t>NumPuzServer</w:t>
       </w:r>
-      <w:proofErr w:type="spellEnd"/>
       <w:r>
         <w:rPr>
           <w:rFonts w:ascii="Arial" w:hAnsi="Arial" w:cs="Arial"/>
@@ -1527,7 +1471,6 @@
         </w:rPr>
         <w:t xml:space="preserve">= new </w:t>
       </w:r>
-      <w:proofErr w:type="spellStart"/>
       <w:r>
         <w:rPr>
           <w:rFonts w:ascii="Arial" w:hAnsi="Arial" w:cs="Arial"/>
@@ -1536,7 +1479,6 @@
         </w:rPr>
         <w:t>NumPuzServer</w:t>
       </w:r>
-      <w:proofErr w:type="spellEnd"/>
       <w:r>
         <w:rPr>
           <w:rFonts w:ascii="Arial" w:hAnsi="Arial" w:cs="Arial"/>
@@ -1549,23 +1491,7 @@
           <w:rFonts w:ascii="Arial" w:hAnsi="Arial" w:cs="Arial"/>
           <w:lang w:val="en-CA"/>
         </w:rPr>
-        <w:t>(</w:t>
-      </w:r>
-      <w:proofErr w:type="spellStart"/>
-      <w:r>
-        <w:rPr>
-          <w:rFonts w:ascii="Arial" w:hAnsi="Arial" w:cs="Arial"/>
-          <w:lang w:val="en-CA"/>
-        </w:rPr>
-        <w:t>portNumber</w:t>
-      </w:r>
-      <w:proofErr w:type="spellEnd"/>
-      <w:r>
-        <w:rPr>
-          <w:rFonts w:ascii="Arial" w:hAnsi="Arial" w:cs="Arial"/>
-          <w:lang w:val="en-CA"/>
-        </w:rPr>
-        <w:t>);</w:t>
+        <w:t>(portNumber);</w:t>
       </w:r>
     </w:p>
     <w:p>
@@ -1592,24 +1518,14 @@
         </w:rPr>
         <w:t xml:space="preserve">    </w:t>
       </w:r>
-      <w:proofErr w:type="spellStart"/>
       <w:r>
         <w:rPr>
           <w:rFonts w:ascii="Arial" w:hAnsi="Arial" w:cs="Arial"/>
           <w:color w:val="0070C0"/>
           <w:lang w:val="en-CA"/>
         </w:rPr>
-        <w:t>NumPuz</w:t>
-      </w:r>
-      <w:r>
-        <w:rPr>
-          <w:rFonts w:ascii="Arial" w:hAnsi="Arial" w:cs="Arial"/>
-          <w:color w:val="0070C0"/>
-          <w:lang w:val="en-CA"/>
-        </w:rPr>
-        <w:t>Client</w:t>
-      </w:r>
-      <w:proofErr w:type="spellEnd"/>
+        <w:t>NumPuzClient</w:t>
+      </w:r>
       <w:r>
         <w:rPr>
           <w:rFonts w:ascii="Arial" w:hAnsi="Arial" w:cs="Arial"/>
@@ -1624,8 +1540,6 @@
         </w:rPr>
         <w:t xml:space="preserve">client = </w:t>
       </w:r>
-      <w:proofErr w:type="spellStart"/>
-      <w:proofErr w:type="gramStart"/>
       <w:r>
         <w:rPr>
           <w:rFonts w:ascii="Arial" w:hAnsi="Arial" w:cs="Arial"/>
@@ -1640,16 +1554,7 @@
           <w:rFonts w:ascii="Arial" w:hAnsi="Arial" w:cs="Arial"/>
           <w:lang w:val="fr-CA"/>
         </w:rPr>
-        <w:t>.accept</w:t>
-      </w:r>
-      <w:proofErr w:type="spellEnd"/>
-      <w:proofErr w:type="gramEnd"/>
-      <w:r>
-        <w:rPr>
-          <w:rFonts w:ascii="Arial" w:hAnsi="Arial" w:cs="Arial"/>
-          <w:lang w:val="fr-CA"/>
-        </w:rPr>
-        <w:t>();</w:t>
+        <w:t>.accept();</w:t>
       </w:r>
     </w:p>
     <w:p>
@@ -2013,7 +1918,6 @@
         <w:lastRenderedPageBreak/>
         <w:t xml:space="preserve">Class: </w:t>
       </w:r>
-      <w:proofErr w:type="spellStart"/>
       <w:r>
         <w:rPr>
           <w:rFonts w:ascii="Arial" w:hAnsi="Arial" w:cs="Arial"/>
@@ -2030,7 +1934,6 @@
         </w:rPr>
         <w:t>Client</w:t>
       </w:r>
-      <w:proofErr w:type="spellEnd"/>
     </w:p>
     <w:p>
       <w:pPr>
@@ -2063,7 +1966,6 @@
         </w:rPr>
         <w:t xml:space="preserve"> Components: </w:t>
       </w:r>
-      <w:proofErr w:type="spellStart"/>
       <w:r>
         <w:rPr>
           <w:rFonts w:ascii="Arial" w:hAnsi="Arial" w:cs="Arial"/>
@@ -2072,31 +1974,13 @@
         </w:rPr>
         <w:t>JLabel</w:t>
       </w:r>
-      <w:proofErr w:type="spellEnd"/>
-      <w:r>
-        <w:rPr>
-          <w:rFonts w:ascii="Arial" w:hAnsi="Arial" w:cs="Arial"/>
-          <w:lang w:val="en-CA"/>
-        </w:rPr>
-        <w:t xml:space="preserve">: </w:t>
-      </w:r>
-      <w:proofErr w:type="spellStart"/>
-      <w:r>
-        <w:rPr>
-          <w:rFonts w:ascii="Arial" w:hAnsi="Arial" w:cs="Arial"/>
-          <w:lang w:val="en-CA"/>
-        </w:rPr>
-        <w:t>labUser</w:t>
-      </w:r>
-      <w:proofErr w:type="spellEnd"/>
-      <w:r>
-        <w:rPr>
-          <w:rFonts w:ascii="Arial" w:hAnsi="Arial" w:cs="Arial"/>
-          <w:lang w:val="en-CA"/>
-        </w:rPr>
-        <w:t xml:space="preserve">, </w:t>
-      </w:r>
-      <w:proofErr w:type="spellStart"/>
+      <w:r>
+        <w:rPr>
+          <w:rFonts w:ascii="Arial" w:hAnsi="Arial" w:cs="Arial"/>
+          <w:lang w:val="en-CA"/>
+        </w:rPr>
+        <w:t xml:space="preserve">: labUser, </w:t>
+      </w:r>
       <w:r>
         <w:rPr>
           <w:rFonts w:ascii="Arial" w:hAnsi="Arial" w:cs="Arial"/>
@@ -2105,29 +1989,12 @@
         </w:rPr>
         <w:t>JTextField</w:t>
       </w:r>
-      <w:proofErr w:type="spellEnd"/>
-      <w:r>
-        <w:rPr>
-          <w:rFonts w:ascii="Arial" w:hAnsi="Arial" w:cs="Arial"/>
-          <w:lang w:val="en-CA"/>
-        </w:rPr>
-        <w:t xml:space="preserve">: </w:t>
-      </w:r>
-      <w:proofErr w:type="spellStart"/>
-      <w:r>
-        <w:rPr>
-          <w:rFonts w:ascii="Arial" w:hAnsi="Arial" w:cs="Arial"/>
-          <w:lang w:val="en-CA"/>
-        </w:rPr>
-        <w:t>txtUser</w:t>
-      </w:r>
-      <w:proofErr w:type="spellEnd"/>
-      <w:r>
-        <w:rPr>
-          <w:rFonts w:ascii="Arial" w:hAnsi="Arial" w:cs="Arial"/>
-          <w:lang w:val="en-CA"/>
-        </w:rPr>
-        <w:t>, etc.</w:t>
+      <w:r>
+        <w:rPr>
+          <w:rFonts w:ascii="Arial" w:hAnsi="Arial" w:cs="Arial"/>
+          <w:lang w:val="en-CA"/>
+        </w:rPr>
+        <w:t>: txtUser, etc.</w:t>
       </w:r>
     </w:p>
     <w:p>
@@ -2173,8 +2040,6 @@
           <w:lang w:val="en-CA"/>
         </w:rPr>
       </w:pPr>
-      <w:bookmarkStart w:id="0" w:name="_GoBack"/>
-      <w:bookmarkEnd w:id="0"/>
     </w:p>
     <w:p>
       <w:pPr>
@@ -2233,7 +2098,6 @@
         </w:rPr>
         <w:t xml:space="preserve">Class: </w:t>
       </w:r>
-      <w:proofErr w:type="spellStart"/>
       <w:r>
         <w:rPr>
           <w:rFonts w:ascii="Arial" w:hAnsi="Arial" w:cs="Arial"/>
@@ -2242,7 +2106,6 @@
         </w:rPr>
         <w:t>NumPuzClient</w:t>
       </w:r>
-      <w:proofErr w:type="spellEnd"/>
       <w:r>
         <w:rPr>
           <w:rFonts w:ascii="Arial" w:hAnsi="Arial" w:cs="Arial"/>
@@ -2369,7 +2232,6 @@
         </w:rPr>
         <w:t xml:space="preserve">    </w:t>
       </w:r>
-      <w:proofErr w:type="spellStart"/>
       <w:r>
         <w:rPr>
           <w:rFonts w:ascii="Arial" w:hAnsi="Arial" w:cs="Arial"/>
@@ -2378,7 +2240,6 @@
         </w:rPr>
         <w:t>NumPuzClient</w:t>
       </w:r>
-      <w:proofErr w:type="spellEnd"/>
       <w:r>
         <w:rPr>
           <w:rFonts w:ascii="Arial" w:hAnsi="Arial" w:cs="Arial"/>
@@ -2400,48 +2261,7 @@
           <w:rFonts w:ascii="Arial" w:hAnsi="Arial" w:cs="Arial"/>
           <w:lang w:val="en-CA"/>
         </w:rPr>
-        <w:t xml:space="preserve"> = new </w:t>
-      </w:r>
-      <w:proofErr w:type="gramStart"/>
-      <w:r>
-        <w:rPr>
-          <w:rFonts w:ascii="Arial" w:hAnsi="Arial" w:cs="Arial"/>
-          <w:lang w:val="en-CA"/>
-        </w:rPr>
-        <w:t>Socket(</w:t>
-      </w:r>
-      <w:proofErr w:type="spellStart"/>
-      <w:proofErr w:type="gramEnd"/>
-      <w:r>
-        <w:rPr>
-          <w:rFonts w:ascii="Arial" w:hAnsi="Arial" w:cs="Arial"/>
-          <w:lang w:val="en-CA"/>
-        </w:rPr>
-        <w:t>hostName</w:t>
-      </w:r>
-      <w:proofErr w:type="spellEnd"/>
-      <w:r>
-        <w:rPr>
-          <w:rFonts w:ascii="Arial" w:hAnsi="Arial" w:cs="Arial"/>
-          <w:lang w:val="en-CA"/>
-        </w:rPr>
-        <w:t xml:space="preserve">, </w:t>
-      </w:r>
-      <w:proofErr w:type="spellStart"/>
-      <w:r>
-        <w:rPr>
-          <w:rFonts w:ascii="Arial" w:hAnsi="Arial" w:cs="Arial"/>
-          <w:lang w:val="en-CA"/>
-        </w:rPr>
-        <w:t>portNumber</w:t>
-      </w:r>
-      <w:proofErr w:type="spellEnd"/>
-      <w:r>
-        <w:rPr>
-          <w:rFonts w:ascii="Arial" w:hAnsi="Arial" w:cs="Arial"/>
-          <w:lang w:val="en-CA"/>
-        </w:rPr>
-        <w:t>);</w:t>
+        <w:t xml:space="preserve"> = new Socket(hostName, portNumber);</w:t>
       </w:r>
     </w:p>
     <w:p>
@@ -2723,7 +2543,6 @@
         </w:rPr>
         <w:t xml:space="preserve">Class: </w:t>
       </w:r>
-      <w:proofErr w:type="spellStart"/>
       <w:r>
         <w:rPr>
           <w:rFonts w:ascii="Arial" w:hAnsi="Arial" w:cs="Arial"/>
@@ -2732,7 +2551,6 @@
         </w:rPr>
         <w:t>NumPuzModel</w:t>
       </w:r>
-      <w:proofErr w:type="spellEnd"/>
     </w:p>
     <w:p>
       <w:pPr>
@@ -2780,21 +2598,12 @@
         </w:rPr>
         <w:t xml:space="preserve">: </w:t>
       </w:r>
-      <w:proofErr w:type="spellStart"/>
-      <w:r>
-        <w:rPr>
-          <w:rFonts w:ascii="Arial" w:hAnsi="Arial" w:cs="Arial"/>
-          <w:lang w:val="en-CA"/>
-        </w:rPr>
-        <w:t>gameConfig</w:t>
-      </w:r>
-      <w:proofErr w:type="spellEnd"/>
-      <w:r>
-        <w:rPr>
-          <w:rFonts w:ascii="Arial" w:hAnsi="Arial" w:cs="Arial"/>
-          <w:lang w:val="en-CA"/>
-        </w:rPr>
-        <w:t xml:space="preserve">: </w:t>
+      <w:r>
+        <w:rPr>
+          <w:rFonts w:ascii="Arial" w:hAnsi="Arial" w:cs="Arial"/>
+          <w:lang w:val="en-CA"/>
+        </w:rPr>
+        <w:t xml:space="preserve">gameConfig: </w:t>
       </w:r>
     </w:p>
     <w:p>
@@ -2848,43 +2657,7 @@
           <w:color w:val="538135"/>
           <w:lang w:val="en-CA"/>
         </w:rPr>
-        <w:t>&lt;dim&gt;&lt;</w:t>
-      </w:r>
-      <w:proofErr w:type="spellStart"/>
-      <w:r>
-        <w:rPr>
-          <w:rFonts w:ascii="Arial" w:hAnsi="Arial" w:cs="Arial"/>
-          <w:color w:val="538135"/>
-          <w:lang w:val="en-CA"/>
-        </w:rPr>
-        <w:t>dataSeparator</w:t>
-      </w:r>
-      <w:proofErr w:type="spellEnd"/>
-      <w:r>
-        <w:rPr>
-          <w:rFonts w:ascii="Arial" w:hAnsi="Arial" w:cs="Arial"/>
-          <w:color w:val="538135"/>
-          <w:lang w:val="en-CA"/>
-        </w:rPr>
-        <w:t>&gt;&lt;</w:t>
-      </w:r>
-      <w:proofErr w:type="spellStart"/>
-      <w:r>
-        <w:rPr>
-          <w:rFonts w:ascii="Arial" w:hAnsi="Arial" w:cs="Arial"/>
-          <w:color w:val="538135"/>
-          <w:lang w:val="en-CA"/>
-        </w:rPr>
-        <w:t>dataConfig</w:t>
-      </w:r>
-      <w:proofErr w:type="spellEnd"/>
-      <w:r>
-        <w:rPr>
-          <w:rFonts w:ascii="Arial" w:hAnsi="Arial" w:cs="Arial"/>
-          <w:color w:val="538135"/>
-          <w:lang w:val="en-CA"/>
-        </w:rPr>
-        <w:t>&gt;</w:t>
+        <w:t>&lt;dim&gt;&lt;dataSeparator&gt;&lt;dataConfig&gt;</w:t>
       </w:r>
       <w:r>
         <w:rPr>
@@ -3015,7 +2788,6 @@
         </w:rPr>
         <w:t>&lt;</w:t>
       </w:r>
-      <w:proofErr w:type="spellStart"/>
       <w:r>
         <w:rPr>
           <w:rFonts w:ascii="Arial" w:hAnsi="Arial" w:cs="Arial"/>
@@ -3024,7 +2796,6 @@
         </w:rPr>
         <w:t>dataSeparator</w:t>
       </w:r>
-      <w:proofErr w:type="spellEnd"/>
       <w:r>
         <w:rPr>
           <w:rFonts w:ascii="Arial" w:hAnsi="Arial" w:cs="Arial"/>
@@ -3094,7 +2865,6 @@
         </w:rPr>
         <w:t>&lt;</w:t>
       </w:r>
-      <w:proofErr w:type="spellStart"/>
       <w:r>
         <w:rPr>
           <w:rFonts w:ascii="Arial" w:hAnsi="Arial" w:cs="Arial"/>
@@ -3103,7 +2873,6 @@
         </w:rPr>
         <w:t>dataConfig</w:t>
       </w:r>
-      <w:proofErr w:type="spellEnd"/>
       <w:r>
         <w:rPr>
           <w:rFonts w:ascii="Arial" w:hAnsi="Arial" w:cs="Arial"/>
@@ -3434,25 +3203,7 @@
           <w:color w:val="538135"/>
           <w:lang w:val="en-CA"/>
         </w:rPr>
-        <w:t>1#</w:t>
-      </w:r>
-      <w:proofErr w:type="gramStart"/>
-      <w:r>
-        <w:rPr>
-          <w:rFonts w:ascii="Arial" w:hAnsi="Arial" w:cs="Arial"/>
-          <w:color w:val="538135"/>
-          <w:lang w:val="en-CA"/>
-        </w:rPr>
-        <w:t>3,numerical</w:t>
-      </w:r>
-      <w:proofErr w:type="gramEnd"/>
-      <w:r>
-        <w:rPr>
-          <w:rFonts w:ascii="Arial" w:hAnsi="Arial" w:cs="Arial"/>
-          <w:color w:val="538135"/>
-          <w:lang w:val="en-CA"/>
-        </w:rPr>
-        <w:t>;1,2,3,4,5,6,7,8,0</w:t>
+        <w:t>1#3,numerical;1,2,3,4,5,6,7,8,0</w:t>
       </w:r>
     </w:p>
     <w:p>
@@ -3880,7 +3631,6 @@
         </w:rPr>
         <w:t xml:space="preserve">Public methods to change private data (ex: </w:t>
       </w:r>
-      <w:proofErr w:type="spellStart"/>
       <w:r>
         <w:rPr>
           <w:rFonts w:ascii="Arial" w:hAnsi="Arial" w:cs="Arial"/>
@@ -3889,7 +3639,6 @@
         </w:rPr>
         <w:t>dataConfig</w:t>
       </w:r>
-      <w:proofErr w:type="spellEnd"/>
       <w:r>
         <w:rPr>
           <w:rFonts w:ascii="Arial" w:hAnsi="Arial" w:cs="Arial"/>
@@ -4078,27 +3827,7 @@
           <w:color w:val="C00000"/>
           <w:lang w:val="en-CA"/>
         </w:rPr>
-        <w:t xml:space="preserve">TIP: To avoid problems, also include the document (template answer) in the </w:t>
-      </w:r>
-      <w:proofErr w:type="spellStart"/>
-      <w:r>
-        <w:rPr>
-          <w:rFonts w:ascii="Arial" w:hAnsi="Arial" w:cs="Arial"/>
-          <w:i/>
-          <w:color w:val="C00000"/>
-          <w:lang w:val="en-CA"/>
-        </w:rPr>
-        <w:t>BrightSpace</w:t>
-      </w:r>
-      <w:proofErr w:type="spellEnd"/>
-      <w:r>
-        <w:rPr>
-          <w:rFonts w:ascii="Arial" w:hAnsi="Arial" w:cs="Arial"/>
-          <w:i/>
-          <w:color w:val="C00000"/>
-          <w:lang w:val="en-CA"/>
-        </w:rPr>
-        <w:t>.</w:t>
+        <w:t>TIP: To avoid problems, also include the document (template answer) in the BrightSpace.</w:t>
       </w:r>
     </w:p>
     <w:p>
@@ -4204,19 +3933,8 @@
           <w:color w:val="C00000"/>
           <w:lang w:val="en-CA"/>
         </w:rPr>
-        <w:t xml:space="preserve">What is the DB datatype to be </w:t>
-      </w:r>
-      <w:proofErr w:type="gramStart"/>
-      <w:r>
-        <w:rPr>
-          <w:rFonts w:ascii="Arial" w:hAnsi="Arial" w:cs="Arial"/>
-          <w:i/>
-          <w:color w:val="C00000"/>
-          <w:lang w:val="en-CA"/>
-        </w:rPr>
-        <w:t>used.</w:t>
-      </w:r>
-      <w:proofErr w:type="gramEnd"/>
+        <w:t>What is the DB datatype to be used.</w:t>
+      </w:r>
     </w:p>
     <w:p>
       <w:pPr>
@@ -4394,7 +4112,7 @@
 </file>
 
 <file path=word/endnotes.xml><?xml version="1.0" encoding="utf-8"?>
-<w:endnotes xmlns:wpc="http://schemas.microsoft.com/office/word/2010/wordprocessingCanvas" xmlns:cx="http://schemas.microsoft.com/office/drawing/2014/chartex" xmlns:cx1="http://schemas.microsoft.com/office/drawing/2015/9/8/chartex" xmlns:cx2="http://schemas.microsoft.com/office/drawing/2015/10/21/chartex" xmlns:cx3="http://schemas.microsoft.com/office/drawing/2016/5/9/chartex" xmlns:cx4="http://schemas.microsoft.com/office/drawing/2016/5/10/chartex" xmlns:cx5="http://schemas.microsoft.com/office/drawing/2016/5/11/chartex" xmlns:cx6="http://schemas.microsoft.com/office/drawing/2016/5/12/chartex" xmlns:cx7="http://schemas.microsoft.com/office/drawing/2016/5/13/chartex" xmlns:cx8="http://schemas.microsoft.com/office/drawing/2016/5/14/chartex" xmlns:mc="http://schemas.openxmlformats.org/markup-compatibility/2006" xmlns:aink="http://schemas.microsoft.com/office/drawing/2016/ink" xmlns:am3d="http://schemas.microsoft.com/office/drawing/2017/model3d" xmlns:o="urn:schemas-microsoft-com:office:office" xmlns:r="http://schemas.openxmlformats.org/officeDocument/2006/relationships" xmlns:m="http://schemas.openxmlformats.org/officeDocument/2006/math" xmlns:v="urn:schemas-microsoft-com:vml" xmlns:wp14="http://schemas.microsoft.com/office/word/2010/wordprocessingDrawing" xmlns:wp="http://schemas.openxmlformats.org/drawingml/2006/wordprocessingDrawing" xmlns:w10="urn:schemas-microsoft-com:office:word" xmlns:w="http://schemas.openxmlformats.org/wordprocessingml/2006/main" xmlns:w14="http://schemas.microsoft.com/office/word/2010/wordml" xmlns:w15="http://schemas.microsoft.com/office/word/2012/wordml" xmlns:w16cid="http://schemas.microsoft.com/office/word/2016/wordml/cid" xmlns:w16se="http://schemas.microsoft.com/office/word/2015/wordml/symex" xmlns:wpg="http://schemas.microsoft.com/office/word/2010/wordprocessingGroup" xmlns:wpi="http://schemas.microsoft.com/office/word/2010/wordprocessingInk" xmlns:wne="http://schemas.microsoft.com/office/word/2006/wordml" xmlns:wps="http://schemas.microsoft.com/office/word/2010/wordprocessingShape" mc:Ignorable="w14 w15 w16se w16cid wp14">
+<w:endnotes xmlns:wpc="http://schemas.microsoft.com/office/word/2010/wordprocessingCanvas" xmlns:cx="http://schemas.microsoft.com/office/drawing/2014/chartex" xmlns:cx1="http://schemas.microsoft.com/office/drawing/2015/9/8/chartex" xmlns:cx2="http://schemas.microsoft.com/office/drawing/2015/10/21/chartex" xmlns:cx3="http://schemas.microsoft.com/office/drawing/2016/5/9/chartex" xmlns:cx4="http://schemas.microsoft.com/office/drawing/2016/5/10/chartex" xmlns:cx5="http://schemas.microsoft.com/office/drawing/2016/5/11/chartex" xmlns:cx6="http://schemas.microsoft.com/office/drawing/2016/5/12/chartex" xmlns:cx7="http://schemas.microsoft.com/office/drawing/2016/5/13/chartex" xmlns:cx8="http://schemas.microsoft.com/office/drawing/2016/5/14/chartex" xmlns:mc="http://schemas.openxmlformats.org/markup-compatibility/2006" xmlns:aink="http://schemas.microsoft.com/office/drawing/2016/ink" xmlns:am3d="http://schemas.microsoft.com/office/drawing/2017/model3d" xmlns:o="urn:schemas-microsoft-com:office:office" xmlns:oel="http://schemas.microsoft.com/office/2019/extlst" xmlns:r="http://schemas.openxmlformats.org/officeDocument/2006/relationships" xmlns:m="http://schemas.openxmlformats.org/officeDocument/2006/math" xmlns:v="urn:schemas-microsoft-com:vml" xmlns:wp14="http://schemas.microsoft.com/office/word/2010/wordprocessingDrawing" xmlns:wp="http://schemas.openxmlformats.org/drawingml/2006/wordprocessingDrawing" xmlns:w10="urn:schemas-microsoft-com:office:word" xmlns:w="http://schemas.openxmlformats.org/wordprocessingml/2006/main" xmlns:w14="http://schemas.microsoft.com/office/word/2010/wordml" xmlns:w15="http://schemas.microsoft.com/office/word/2012/wordml" xmlns:w16cex="http://schemas.microsoft.com/office/word/2018/wordml/cex" xmlns:w16cid="http://schemas.microsoft.com/office/word/2016/wordml/cid" xmlns:w16="http://schemas.microsoft.com/office/word/2018/wordml" xmlns:w16sdtdh="http://schemas.microsoft.com/office/word/2020/wordml/sdtdatahash" xmlns:w16se="http://schemas.microsoft.com/office/word/2015/wordml/symex" xmlns:wpg="http://schemas.microsoft.com/office/word/2010/wordprocessingGroup" xmlns:wpi="http://schemas.microsoft.com/office/word/2010/wordprocessingInk" xmlns:wne="http://schemas.microsoft.com/office/word/2006/wordml" xmlns:wps="http://schemas.microsoft.com/office/word/2010/wordprocessingShape" mc:Ignorable="w14 w15 w16se w16cid w16 w16cex w16sdtdh wp14">
   <w:endnote w:type="separator" w:id="-1">
     <w:p>
       <w:r>
@@ -4413,7 +4131,7 @@
 </file>
 
 <file path=word/footer1.xml><?xml version="1.0" encoding="utf-8"?>
-<w:ftr xmlns:wpc="http://schemas.microsoft.com/office/word/2010/wordprocessingCanvas" xmlns:cx="http://schemas.microsoft.com/office/drawing/2014/chartex" xmlns:cx1="http://schemas.microsoft.com/office/drawing/2015/9/8/chartex" xmlns:cx2="http://schemas.microsoft.com/office/drawing/2015/10/21/chartex" xmlns:cx3="http://schemas.microsoft.com/office/drawing/2016/5/9/chartex" xmlns:cx4="http://schemas.microsoft.com/office/drawing/2016/5/10/chartex" xmlns:cx5="http://schemas.microsoft.com/office/drawing/2016/5/11/chartex" xmlns:cx6="http://schemas.microsoft.com/office/drawing/2016/5/12/chartex" xmlns:cx7="http://schemas.microsoft.com/office/drawing/2016/5/13/chartex" xmlns:cx8="http://schemas.microsoft.com/office/drawing/2016/5/14/chartex" xmlns:mc="http://schemas.openxmlformats.org/markup-compatibility/2006" xmlns:aink="http://schemas.microsoft.com/office/drawing/2016/ink" xmlns:am3d="http://schemas.microsoft.com/office/drawing/2017/model3d" xmlns:o="urn:schemas-microsoft-com:office:office" xmlns:r="http://schemas.openxmlformats.org/officeDocument/2006/relationships" xmlns:m="http://schemas.openxmlformats.org/officeDocument/2006/math" xmlns:v="urn:schemas-microsoft-com:vml" xmlns:wp14="http://schemas.microsoft.com/office/word/2010/wordprocessingDrawing" xmlns:wp="http://schemas.openxmlformats.org/drawingml/2006/wordprocessingDrawing" xmlns:w10="urn:schemas-microsoft-com:office:word" xmlns:w="http://schemas.openxmlformats.org/wordprocessingml/2006/main" xmlns:w14="http://schemas.microsoft.com/office/word/2010/wordml" xmlns:w15="http://schemas.microsoft.com/office/word/2012/wordml" xmlns:w16cid="http://schemas.microsoft.com/office/word/2016/wordml/cid" xmlns:w16se="http://schemas.microsoft.com/office/word/2015/wordml/symex" xmlns:wpg="http://schemas.microsoft.com/office/word/2010/wordprocessingGroup" xmlns:wpi="http://schemas.microsoft.com/office/word/2010/wordprocessingInk" xmlns:wne="http://schemas.microsoft.com/office/word/2006/wordml" xmlns:wps="http://schemas.microsoft.com/office/word/2010/wordprocessingShape" mc:Ignorable="w14 w15 w16se w16cid wp14">
+<w:ftr xmlns:wpc="http://schemas.microsoft.com/office/word/2010/wordprocessingCanvas" xmlns:cx="http://schemas.microsoft.com/office/drawing/2014/chartex" xmlns:cx1="http://schemas.microsoft.com/office/drawing/2015/9/8/chartex" xmlns:cx2="http://schemas.microsoft.com/office/drawing/2015/10/21/chartex" xmlns:cx3="http://schemas.microsoft.com/office/drawing/2016/5/9/chartex" xmlns:cx4="http://schemas.microsoft.com/office/drawing/2016/5/10/chartex" xmlns:cx5="http://schemas.microsoft.com/office/drawing/2016/5/11/chartex" xmlns:cx6="http://schemas.microsoft.com/office/drawing/2016/5/12/chartex" xmlns:cx7="http://schemas.microsoft.com/office/drawing/2016/5/13/chartex" xmlns:cx8="http://schemas.microsoft.com/office/drawing/2016/5/14/chartex" xmlns:mc="http://schemas.openxmlformats.org/markup-compatibility/2006" xmlns:aink="http://schemas.microsoft.com/office/drawing/2016/ink" xmlns:am3d="http://schemas.microsoft.com/office/drawing/2017/model3d" xmlns:o="urn:schemas-microsoft-com:office:office" xmlns:oel="http://schemas.microsoft.com/office/2019/extlst" xmlns:r="http://schemas.openxmlformats.org/officeDocument/2006/relationships" xmlns:m="http://schemas.openxmlformats.org/officeDocument/2006/math" xmlns:v="urn:schemas-microsoft-com:vml" xmlns:wp14="http://schemas.microsoft.com/office/word/2010/wordprocessingDrawing" xmlns:wp="http://schemas.openxmlformats.org/drawingml/2006/wordprocessingDrawing" xmlns:w10="urn:schemas-microsoft-com:office:word" xmlns:w="http://schemas.openxmlformats.org/wordprocessingml/2006/main" xmlns:w14="http://schemas.microsoft.com/office/word/2010/wordml" xmlns:w15="http://schemas.microsoft.com/office/word/2012/wordml" xmlns:w16cex="http://schemas.microsoft.com/office/word/2018/wordml/cex" xmlns:w16cid="http://schemas.microsoft.com/office/word/2016/wordml/cid" xmlns:w16="http://schemas.microsoft.com/office/word/2018/wordml" xmlns:w16sdtdh="http://schemas.microsoft.com/office/word/2020/wordml/sdtdatahash" xmlns:w16se="http://schemas.microsoft.com/office/word/2015/wordml/symex" xmlns:wpg="http://schemas.microsoft.com/office/word/2010/wordprocessingGroup" xmlns:wpi="http://schemas.microsoft.com/office/word/2010/wordprocessingInk" xmlns:wne="http://schemas.microsoft.com/office/word/2006/wordml" xmlns:wps="http://schemas.microsoft.com/office/word/2010/wordprocessingShape" mc:Ignorable="w14 w15 w16se w16cid w16 w16cex w16sdtdh wp14">
   <w:p>
     <w:pPr>
       <w:pStyle w:val="Footer"/>
@@ -4423,7 +4141,7 @@
 </file>
 
 <file path=word/footer2.xml><?xml version="1.0" encoding="utf-8"?>
-<w:ftr xmlns:wpc="http://schemas.microsoft.com/office/word/2010/wordprocessingCanvas" xmlns:cx="http://schemas.microsoft.com/office/drawing/2014/chartex" xmlns:cx1="http://schemas.microsoft.com/office/drawing/2015/9/8/chartex" xmlns:cx2="http://schemas.microsoft.com/office/drawing/2015/10/21/chartex" xmlns:cx3="http://schemas.microsoft.com/office/drawing/2016/5/9/chartex" xmlns:cx4="http://schemas.microsoft.com/office/drawing/2016/5/10/chartex" xmlns:cx5="http://schemas.microsoft.com/office/drawing/2016/5/11/chartex" xmlns:cx6="http://schemas.microsoft.com/office/drawing/2016/5/12/chartex" xmlns:cx7="http://schemas.microsoft.com/office/drawing/2016/5/13/chartex" xmlns:cx8="http://schemas.microsoft.com/office/drawing/2016/5/14/chartex" xmlns:mc="http://schemas.openxmlformats.org/markup-compatibility/2006" xmlns:aink="http://schemas.microsoft.com/office/drawing/2016/ink" xmlns:am3d="http://schemas.microsoft.com/office/drawing/2017/model3d" xmlns:o="urn:schemas-microsoft-com:office:office" xmlns:r="http://schemas.openxmlformats.org/officeDocument/2006/relationships" xmlns:m="http://schemas.openxmlformats.org/officeDocument/2006/math" xmlns:v="urn:schemas-microsoft-com:vml" xmlns:wp14="http://schemas.microsoft.com/office/word/2010/wordprocessingDrawing" xmlns:wp="http://schemas.openxmlformats.org/drawingml/2006/wordprocessingDrawing" xmlns:w10="urn:schemas-microsoft-com:office:word" xmlns:w="http://schemas.openxmlformats.org/wordprocessingml/2006/main" xmlns:w14="http://schemas.microsoft.com/office/word/2010/wordml" xmlns:w15="http://schemas.microsoft.com/office/word/2012/wordml" xmlns:w16cid="http://schemas.microsoft.com/office/word/2016/wordml/cid" xmlns:w16se="http://schemas.microsoft.com/office/word/2015/wordml/symex" xmlns:wpg="http://schemas.microsoft.com/office/word/2010/wordprocessingGroup" xmlns:wpi="http://schemas.microsoft.com/office/word/2010/wordprocessingInk" xmlns:wne="http://schemas.microsoft.com/office/word/2006/wordml" xmlns:wps="http://schemas.microsoft.com/office/word/2010/wordprocessingShape" mc:Ignorable="w14 w15 w16se w16cid wp14">
+<w:ftr xmlns:wpc="http://schemas.microsoft.com/office/word/2010/wordprocessingCanvas" xmlns:cx="http://schemas.microsoft.com/office/drawing/2014/chartex" xmlns:cx1="http://schemas.microsoft.com/office/drawing/2015/9/8/chartex" xmlns:cx2="http://schemas.microsoft.com/office/drawing/2015/10/21/chartex" xmlns:cx3="http://schemas.microsoft.com/office/drawing/2016/5/9/chartex" xmlns:cx4="http://schemas.microsoft.com/office/drawing/2016/5/10/chartex" xmlns:cx5="http://schemas.microsoft.com/office/drawing/2016/5/11/chartex" xmlns:cx6="http://schemas.microsoft.com/office/drawing/2016/5/12/chartex" xmlns:cx7="http://schemas.microsoft.com/office/drawing/2016/5/13/chartex" xmlns:cx8="http://schemas.microsoft.com/office/drawing/2016/5/14/chartex" xmlns:mc="http://schemas.openxmlformats.org/markup-compatibility/2006" xmlns:aink="http://schemas.microsoft.com/office/drawing/2016/ink" xmlns:am3d="http://schemas.microsoft.com/office/drawing/2017/model3d" xmlns:o="urn:schemas-microsoft-com:office:office" xmlns:oel="http://schemas.microsoft.com/office/2019/extlst" xmlns:r="http://schemas.openxmlformats.org/officeDocument/2006/relationships" xmlns:m="http://schemas.openxmlformats.org/officeDocument/2006/math" xmlns:v="urn:schemas-microsoft-com:vml" xmlns:wp14="http://schemas.microsoft.com/office/word/2010/wordprocessingDrawing" xmlns:wp="http://schemas.openxmlformats.org/drawingml/2006/wordprocessingDrawing" xmlns:w10="urn:schemas-microsoft-com:office:word" xmlns:w="http://schemas.openxmlformats.org/wordprocessingml/2006/main" xmlns:w14="http://schemas.microsoft.com/office/word/2010/wordml" xmlns:w15="http://schemas.microsoft.com/office/word/2012/wordml" xmlns:w16cex="http://schemas.microsoft.com/office/word/2018/wordml/cex" xmlns:w16cid="http://schemas.microsoft.com/office/word/2016/wordml/cid" xmlns:w16="http://schemas.microsoft.com/office/word/2018/wordml" xmlns:w16sdtdh="http://schemas.microsoft.com/office/word/2020/wordml/sdtdatahash" xmlns:w16se="http://schemas.microsoft.com/office/word/2015/wordml/symex" xmlns:wpg="http://schemas.microsoft.com/office/word/2010/wordprocessingGroup" xmlns:wpi="http://schemas.microsoft.com/office/word/2010/wordprocessingInk" xmlns:wne="http://schemas.microsoft.com/office/word/2006/wordml" xmlns:wps="http://schemas.microsoft.com/office/word/2010/wordprocessingShape" mc:Ignorable="w14 w15 w16se w16cid w16 w16cex w16sdtdh wp14">
   <w:p>
     <w:pPr>
       <w:pStyle w:val="Footer"/>
@@ -4507,7 +4225,7 @@
 </file>
 
 <file path=word/footer3.xml><?xml version="1.0" encoding="utf-8"?>
-<w:ftr xmlns:wpc="http://schemas.microsoft.com/office/word/2010/wordprocessingCanvas" xmlns:cx="http://schemas.microsoft.com/office/drawing/2014/chartex" xmlns:cx1="http://schemas.microsoft.com/office/drawing/2015/9/8/chartex" xmlns:cx2="http://schemas.microsoft.com/office/drawing/2015/10/21/chartex" xmlns:cx3="http://schemas.microsoft.com/office/drawing/2016/5/9/chartex" xmlns:cx4="http://schemas.microsoft.com/office/drawing/2016/5/10/chartex" xmlns:cx5="http://schemas.microsoft.com/office/drawing/2016/5/11/chartex" xmlns:cx6="http://schemas.microsoft.com/office/drawing/2016/5/12/chartex" xmlns:cx7="http://schemas.microsoft.com/office/drawing/2016/5/13/chartex" xmlns:cx8="http://schemas.microsoft.com/office/drawing/2016/5/14/chartex" xmlns:mc="http://schemas.openxmlformats.org/markup-compatibility/2006" xmlns:aink="http://schemas.microsoft.com/office/drawing/2016/ink" xmlns:am3d="http://schemas.microsoft.com/office/drawing/2017/model3d" xmlns:o="urn:schemas-microsoft-com:office:office" xmlns:r="http://schemas.openxmlformats.org/officeDocument/2006/relationships" xmlns:m="http://schemas.openxmlformats.org/officeDocument/2006/math" xmlns:v="urn:schemas-microsoft-com:vml" xmlns:wp14="http://schemas.microsoft.com/office/word/2010/wordprocessingDrawing" xmlns:wp="http://schemas.openxmlformats.org/drawingml/2006/wordprocessingDrawing" xmlns:w10="urn:schemas-microsoft-com:office:word" xmlns:w="http://schemas.openxmlformats.org/wordprocessingml/2006/main" xmlns:w14="http://schemas.microsoft.com/office/word/2010/wordml" xmlns:w15="http://schemas.microsoft.com/office/word/2012/wordml" xmlns:w16cid="http://schemas.microsoft.com/office/word/2016/wordml/cid" xmlns:w16se="http://schemas.microsoft.com/office/word/2015/wordml/symex" xmlns:wpg="http://schemas.microsoft.com/office/word/2010/wordprocessingGroup" xmlns:wpi="http://schemas.microsoft.com/office/word/2010/wordprocessingInk" xmlns:wne="http://schemas.microsoft.com/office/word/2006/wordml" xmlns:wps="http://schemas.microsoft.com/office/word/2010/wordprocessingShape" mc:Ignorable="w14 w15 w16se w16cid wp14">
+<w:ftr xmlns:wpc="http://schemas.microsoft.com/office/word/2010/wordprocessingCanvas" xmlns:cx="http://schemas.microsoft.com/office/drawing/2014/chartex" xmlns:cx1="http://schemas.microsoft.com/office/drawing/2015/9/8/chartex" xmlns:cx2="http://schemas.microsoft.com/office/drawing/2015/10/21/chartex" xmlns:cx3="http://schemas.microsoft.com/office/drawing/2016/5/9/chartex" xmlns:cx4="http://schemas.microsoft.com/office/drawing/2016/5/10/chartex" xmlns:cx5="http://schemas.microsoft.com/office/drawing/2016/5/11/chartex" xmlns:cx6="http://schemas.microsoft.com/office/drawing/2016/5/12/chartex" xmlns:cx7="http://schemas.microsoft.com/office/drawing/2016/5/13/chartex" xmlns:cx8="http://schemas.microsoft.com/office/drawing/2016/5/14/chartex" xmlns:mc="http://schemas.openxmlformats.org/markup-compatibility/2006" xmlns:aink="http://schemas.microsoft.com/office/drawing/2016/ink" xmlns:am3d="http://schemas.microsoft.com/office/drawing/2017/model3d" xmlns:o="urn:schemas-microsoft-com:office:office" xmlns:oel="http://schemas.microsoft.com/office/2019/extlst" xmlns:r="http://schemas.openxmlformats.org/officeDocument/2006/relationships" xmlns:m="http://schemas.openxmlformats.org/officeDocument/2006/math" xmlns:v="urn:schemas-microsoft-com:vml" xmlns:wp14="http://schemas.microsoft.com/office/word/2010/wordprocessingDrawing" xmlns:wp="http://schemas.openxmlformats.org/drawingml/2006/wordprocessingDrawing" xmlns:w10="urn:schemas-microsoft-com:office:word" xmlns:w="http://schemas.openxmlformats.org/wordprocessingml/2006/main" xmlns:w14="http://schemas.microsoft.com/office/word/2010/wordml" xmlns:w15="http://schemas.microsoft.com/office/word/2012/wordml" xmlns:w16cex="http://schemas.microsoft.com/office/word/2018/wordml/cex" xmlns:w16cid="http://schemas.microsoft.com/office/word/2016/wordml/cid" xmlns:w16="http://schemas.microsoft.com/office/word/2018/wordml" xmlns:w16sdtdh="http://schemas.microsoft.com/office/word/2020/wordml/sdtdatahash" xmlns:w16se="http://schemas.microsoft.com/office/word/2015/wordml/symex" xmlns:wpg="http://schemas.microsoft.com/office/word/2010/wordprocessingGroup" xmlns:wpi="http://schemas.microsoft.com/office/word/2010/wordprocessingInk" xmlns:wne="http://schemas.microsoft.com/office/word/2006/wordml" xmlns:wps="http://schemas.microsoft.com/office/word/2010/wordprocessingShape" mc:Ignorable="w14 w15 w16se w16cid w16 w16cex w16sdtdh wp14">
   <w:p>
     <w:pPr>
       <w:pStyle w:val="Footer"/>
@@ -4517,7 +4235,7 @@
 </file>
 
 <file path=word/footnotes.xml><?xml version="1.0" encoding="utf-8"?>
-<w:footnotes xmlns:wpc="http://schemas.microsoft.com/office/word/2010/wordprocessingCanvas" xmlns:cx="http://schemas.microsoft.com/office/drawing/2014/chartex" xmlns:cx1="http://schemas.microsoft.com/office/drawing/2015/9/8/chartex" xmlns:cx2="http://schemas.microsoft.com/office/drawing/2015/10/21/chartex" xmlns:cx3="http://schemas.microsoft.com/office/drawing/2016/5/9/chartex" xmlns:cx4="http://schemas.microsoft.com/office/drawing/2016/5/10/chartex" xmlns:cx5="http://schemas.microsoft.com/office/drawing/2016/5/11/chartex" xmlns:cx6="http://schemas.microsoft.com/office/drawing/2016/5/12/chartex" xmlns:cx7="http://schemas.microsoft.com/office/drawing/2016/5/13/chartex" xmlns:cx8="http://schemas.microsoft.com/office/drawing/2016/5/14/chartex" xmlns:mc="http://schemas.openxmlformats.org/markup-compatibility/2006" xmlns:aink="http://schemas.microsoft.com/office/drawing/2016/ink" xmlns:am3d="http://schemas.microsoft.com/office/drawing/2017/model3d" xmlns:o="urn:schemas-microsoft-com:office:office" xmlns:r="http://schemas.openxmlformats.org/officeDocument/2006/relationships" xmlns:m="http://schemas.openxmlformats.org/officeDocument/2006/math" xmlns:v="urn:schemas-microsoft-com:vml" xmlns:wp14="http://schemas.microsoft.com/office/word/2010/wordprocessingDrawing" xmlns:wp="http://schemas.openxmlformats.org/drawingml/2006/wordprocessingDrawing" xmlns:w10="urn:schemas-microsoft-com:office:word" xmlns:w="http://schemas.openxmlformats.org/wordprocessingml/2006/main" xmlns:w14="http://schemas.microsoft.com/office/word/2010/wordml" xmlns:w15="http://schemas.microsoft.com/office/word/2012/wordml" xmlns:w16cid="http://schemas.microsoft.com/office/word/2016/wordml/cid" xmlns:w16se="http://schemas.microsoft.com/office/word/2015/wordml/symex" xmlns:wpg="http://schemas.microsoft.com/office/word/2010/wordprocessingGroup" xmlns:wpi="http://schemas.microsoft.com/office/word/2010/wordprocessingInk" xmlns:wne="http://schemas.microsoft.com/office/word/2006/wordml" xmlns:wps="http://schemas.microsoft.com/office/word/2010/wordprocessingShape" mc:Ignorable="w14 w15 w16se w16cid wp14">
+<w:footnotes xmlns:wpc="http://schemas.microsoft.com/office/word/2010/wordprocessingCanvas" xmlns:cx="http://schemas.microsoft.com/office/drawing/2014/chartex" xmlns:cx1="http://schemas.microsoft.com/office/drawing/2015/9/8/chartex" xmlns:cx2="http://schemas.microsoft.com/office/drawing/2015/10/21/chartex" xmlns:cx3="http://schemas.microsoft.com/office/drawing/2016/5/9/chartex" xmlns:cx4="http://schemas.microsoft.com/office/drawing/2016/5/10/chartex" xmlns:cx5="http://schemas.microsoft.com/office/drawing/2016/5/11/chartex" xmlns:cx6="http://schemas.microsoft.com/office/drawing/2016/5/12/chartex" xmlns:cx7="http://schemas.microsoft.com/office/drawing/2016/5/13/chartex" xmlns:cx8="http://schemas.microsoft.com/office/drawing/2016/5/14/chartex" xmlns:mc="http://schemas.openxmlformats.org/markup-compatibility/2006" xmlns:aink="http://schemas.microsoft.com/office/drawing/2016/ink" xmlns:am3d="http://schemas.microsoft.com/office/drawing/2017/model3d" xmlns:o="urn:schemas-microsoft-com:office:office" xmlns:oel="http://schemas.microsoft.com/office/2019/extlst" xmlns:r="http://schemas.openxmlformats.org/officeDocument/2006/relationships" xmlns:m="http://schemas.openxmlformats.org/officeDocument/2006/math" xmlns:v="urn:schemas-microsoft-com:vml" xmlns:wp14="http://schemas.microsoft.com/office/word/2010/wordprocessingDrawing" xmlns:wp="http://schemas.openxmlformats.org/drawingml/2006/wordprocessingDrawing" xmlns:w10="urn:schemas-microsoft-com:office:word" xmlns:w="http://schemas.openxmlformats.org/wordprocessingml/2006/main" xmlns:w14="http://schemas.microsoft.com/office/word/2010/wordml" xmlns:w15="http://schemas.microsoft.com/office/word/2012/wordml" xmlns:w16cex="http://schemas.microsoft.com/office/word/2018/wordml/cex" xmlns:w16cid="http://schemas.microsoft.com/office/word/2016/wordml/cid" xmlns:w16="http://schemas.microsoft.com/office/word/2018/wordml" xmlns:w16sdtdh="http://schemas.microsoft.com/office/word/2020/wordml/sdtdatahash" xmlns:w16se="http://schemas.microsoft.com/office/word/2015/wordml/symex" xmlns:wpg="http://schemas.microsoft.com/office/word/2010/wordprocessingGroup" xmlns:wpi="http://schemas.microsoft.com/office/word/2010/wordprocessingInk" xmlns:wne="http://schemas.microsoft.com/office/word/2006/wordml" xmlns:wps="http://schemas.microsoft.com/office/word/2010/wordprocessingShape" mc:Ignorable="w14 w15 w16se w16cid w16 w16cex w16sdtdh wp14">
   <w:footnote w:type="separator" w:id="-1">
     <w:p>
       <w:r>
@@ -4536,7 +4254,7 @@
 </file>
 
 <file path=word/header1.xml><?xml version="1.0" encoding="utf-8"?>
-<w:hdr xmlns:wpc="http://schemas.microsoft.com/office/word/2010/wordprocessingCanvas" xmlns:cx="http://schemas.microsoft.com/office/drawing/2014/chartex" xmlns:cx1="http://schemas.microsoft.com/office/drawing/2015/9/8/chartex" xmlns:cx2="http://schemas.microsoft.com/office/drawing/2015/10/21/chartex" xmlns:cx3="http://schemas.microsoft.com/office/drawing/2016/5/9/chartex" xmlns:cx4="http://schemas.microsoft.com/office/drawing/2016/5/10/chartex" xmlns:cx5="http://schemas.microsoft.com/office/drawing/2016/5/11/chartex" xmlns:cx6="http://schemas.microsoft.com/office/drawing/2016/5/12/chartex" xmlns:cx7="http://schemas.microsoft.com/office/drawing/2016/5/13/chartex" xmlns:cx8="http://schemas.microsoft.com/office/drawing/2016/5/14/chartex" xmlns:mc="http://schemas.openxmlformats.org/markup-compatibility/2006" xmlns:aink="http://schemas.microsoft.com/office/drawing/2016/ink" xmlns:am3d="http://schemas.microsoft.com/office/drawing/2017/model3d" xmlns:o="urn:schemas-microsoft-com:office:office" xmlns:r="http://schemas.openxmlformats.org/officeDocument/2006/relationships" xmlns:m="http://schemas.openxmlformats.org/officeDocument/2006/math" xmlns:v="urn:schemas-microsoft-com:vml" xmlns:wp14="http://schemas.microsoft.com/office/word/2010/wordprocessingDrawing" xmlns:wp="http://schemas.openxmlformats.org/drawingml/2006/wordprocessingDrawing" xmlns:w10="urn:schemas-microsoft-com:office:word" xmlns:w="http://schemas.openxmlformats.org/wordprocessingml/2006/main" xmlns:w14="http://schemas.microsoft.com/office/word/2010/wordml" xmlns:w15="http://schemas.microsoft.com/office/word/2012/wordml" xmlns:w16cid="http://schemas.microsoft.com/office/word/2016/wordml/cid" xmlns:w16se="http://schemas.microsoft.com/office/word/2015/wordml/symex" xmlns:wpg="http://schemas.microsoft.com/office/word/2010/wordprocessingGroup" xmlns:wpi="http://schemas.microsoft.com/office/word/2010/wordprocessingInk" xmlns:wne="http://schemas.microsoft.com/office/word/2006/wordml" xmlns:wps="http://schemas.microsoft.com/office/word/2010/wordprocessingShape" mc:Ignorable="w14 w15 w16se w16cid wp14">
+<w:hdr xmlns:wpc="http://schemas.microsoft.com/office/word/2010/wordprocessingCanvas" xmlns:cx="http://schemas.microsoft.com/office/drawing/2014/chartex" xmlns:cx1="http://schemas.microsoft.com/office/drawing/2015/9/8/chartex" xmlns:cx2="http://schemas.microsoft.com/office/drawing/2015/10/21/chartex" xmlns:cx3="http://schemas.microsoft.com/office/drawing/2016/5/9/chartex" xmlns:cx4="http://schemas.microsoft.com/office/drawing/2016/5/10/chartex" xmlns:cx5="http://schemas.microsoft.com/office/drawing/2016/5/11/chartex" xmlns:cx6="http://schemas.microsoft.com/office/drawing/2016/5/12/chartex" xmlns:cx7="http://schemas.microsoft.com/office/drawing/2016/5/13/chartex" xmlns:cx8="http://schemas.microsoft.com/office/drawing/2016/5/14/chartex" xmlns:mc="http://schemas.openxmlformats.org/markup-compatibility/2006" xmlns:aink="http://schemas.microsoft.com/office/drawing/2016/ink" xmlns:am3d="http://schemas.microsoft.com/office/drawing/2017/model3d" xmlns:o="urn:schemas-microsoft-com:office:office" xmlns:oel="http://schemas.microsoft.com/office/2019/extlst" xmlns:r="http://schemas.openxmlformats.org/officeDocument/2006/relationships" xmlns:m="http://schemas.openxmlformats.org/officeDocument/2006/math" xmlns:v="urn:schemas-microsoft-com:vml" xmlns:wp14="http://schemas.microsoft.com/office/word/2010/wordprocessingDrawing" xmlns:wp="http://schemas.openxmlformats.org/drawingml/2006/wordprocessingDrawing" xmlns:w10="urn:schemas-microsoft-com:office:word" xmlns:w="http://schemas.openxmlformats.org/wordprocessingml/2006/main" xmlns:w14="http://schemas.microsoft.com/office/word/2010/wordml" xmlns:w15="http://schemas.microsoft.com/office/word/2012/wordml" xmlns:w16cex="http://schemas.microsoft.com/office/word/2018/wordml/cex" xmlns:w16cid="http://schemas.microsoft.com/office/word/2016/wordml/cid" xmlns:w16="http://schemas.microsoft.com/office/word/2018/wordml" xmlns:w16sdtdh="http://schemas.microsoft.com/office/word/2020/wordml/sdtdatahash" xmlns:w16se="http://schemas.microsoft.com/office/word/2015/wordml/symex" xmlns:wpg="http://schemas.microsoft.com/office/word/2010/wordprocessingGroup" xmlns:wpi="http://schemas.microsoft.com/office/word/2010/wordprocessingInk" xmlns:wne="http://schemas.microsoft.com/office/word/2006/wordml" xmlns:wps="http://schemas.microsoft.com/office/word/2010/wordprocessingShape" mc:Ignorable="w14 w15 w16se w16cid w16 w16cex w16sdtdh wp14">
   <w:p>
     <w:pPr>
       <w:pStyle w:val="Header"/>
@@ -4546,7 +4264,7 @@
 </file>
 
 <file path=word/header2.xml><?xml version="1.0" encoding="utf-8"?>
-<w:hdr xmlns:wpc="http://schemas.microsoft.com/office/word/2010/wordprocessingCanvas" xmlns:cx="http://schemas.microsoft.com/office/drawing/2014/chartex" xmlns:cx1="http://schemas.microsoft.com/office/drawing/2015/9/8/chartex" xmlns:cx2="http://schemas.microsoft.com/office/drawing/2015/10/21/chartex" xmlns:cx3="http://schemas.microsoft.com/office/drawing/2016/5/9/chartex" xmlns:cx4="http://schemas.microsoft.com/office/drawing/2016/5/10/chartex" xmlns:cx5="http://schemas.microsoft.com/office/drawing/2016/5/11/chartex" xmlns:cx6="http://schemas.microsoft.com/office/drawing/2016/5/12/chartex" xmlns:cx7="http://schemas.microsoft.com/office/drawing/2016/5/13/chartex" xmlns:cx8="http://schemas.microsoft.com/office/drawing/2016/5/14/chartex" xmlns:mc="http://schemas.openxmlformats.org/markup-compatibility/2006" xmlns:aink="http://schemas.microsoft.com/office/drawing/2016/ink" xmlns:am3d="http://schemas.microsoft.com/office/drawing/2017/model3d" xmlns:o="urn:schemas-microsoft-com:office:office" xmlns:r="http://schemas.openxmlformats.org/officeDocument/2006/relationships" xmlns:m="http://schemas.openxmlformats.org/officeDocument/2006/math" xmlns:v="urn:schemas-microsoft-com:vml" xmlns:wp14="http://schemas.microsoft.com/office/word/2010/wordprocessingDrawing" xmlns:wp="http://schemas.openxmlformats.org/drawingml/2006/wordprocessingDrawing" xmlns:w10="urn:schemas-microsoft-com:office:word" xmlns:w="http://schemas.openxmlformats.org/wordprocessingml/2006/main" xmlns:w14="http://schemas.microsoft.com/office/word/2010/wordml" xmlns:w15="http://schemas.microsoft.com/office/word/2012/wordml" xmlns:w16cid="http://schemas.microsoft.com/office/word/2016/wordml/cid" xmlns:w16se="http://schemas.microsoft.com/office/word/2015/wordml/symex" xmlns:wpg="http://schemas.microsoft.com/office/word/2010/wordprocessingGroup" xmlns:wpi="http://schemas.microsoft.com/office/word/2010/wordprocessingInk" xmlns:wne="http://schemas.microsoft.com/office/word/2006/wordml" xmlns:wps="http://schemas.microsoft.com/office/word/2010/wordprocessingShape" mc:Ignorable="w14 w15 w16se w16cid wp14">
+<w:hdr xmlns:wpc="http://schemas.microsoft.com/office/word/2010/wordprocessingCanvas" xmlns:cx="http://schemas.microsoft.com/office/drawing/2014/chartex" xmlns:cx1="http://schemas.microsoft.com/office/drawing/2015/9/8/chartex" xmlns:cx2="http://schemas.microsoft.com/office/drawing/2015/10/21/chartex" xmlns:cx3="http://schemas.microsoft.com/office/drawing/2016/5/9/chartex" xmlns:cx4="http://schemas.microsoft.com/office/drawing/2016/5/10/chartex" xmlns:cx5="http://schemas.microsoft.com/office/drawing/2016/5/11/chartex" xmlns:cx6="http://schemas.microsoft.com/office/drawing/2016/5/12/chartex" xmlns:cx7="http://schemas.microsoft.com/office/drawing/2016/5/13/chartex" xmlns:cx8="http://schemas.microsoft.com/office/drawing/2016/5/14/chartex" xmlns:mc="http://schemas.openxmlformats.org/markup-compatibility/2006" xmlns:aink="http://schemas.microsoft.com/office/drawing/2016/ink" xmlns:am3d="http://schemas.microsoft.com/office/drawing/2017/model3d" xmlns:o="urn:schemas-microsoft-com:office:office" xmlns:oel="http://schemas.microsoft.com/office/2019/extlst" xmlns:r="http://schemas.openxmlformats.org/officeDocument/2006/relationships" xmlns:m="http://schemas.openxmlformats.org/officeDocument/2006/math" xmlns:v="urn:schemas-microsoft-com:vml" xmlns:wp14="http://schemas.microsoft.com/office/word/2010/wordprocessingDrawing" xmlns:wp="http://schemas.openxmlformats.org/drawingml/2006/wordprocessingDrawing" xmlns:w10="urn:schemas-microsoft-com:office:word" xmlns:w="http://schemas.openxmlformats.org/wordprocessingml/2006/main" xmlns:w14="http://schemas.microsoft.com/office/word/2010/wordml" xmlns:w15="http://schemas.microsoft.com/office/word/2012/wordml" xmlns:w16cex="http://schemas.microsoft.com/office/word/2018/wordml/cex" xmlns:w16cid="http://schemas.microsoft.com/office/word/2016/wordml/cid" xmlns:w16="http://schemas.microsoft.com/office/word/2018/wordml" xmlns:w16sdtdh="http://schemas.microsoft.com/office/word/2020/wordml/sdtdatahash" xmlns:w16se="http://schemas.microsoft.com/office/word/2015/wordml/symex" xmlns:wpg="http://schemas.microsoft.com/office/word/2010/wordprocessingGroup" xmlns:wpi="http://schemas.microsoft.com/office/word/2010/wordprocessingInk" xmlns:wne="http://schemas.microsoft.com/office/word/2006/wordml" xmlns:wps="http://schemas.microsoft.com/office/word/2010/wordprocessingShape" mc:Ignorable="w14 w15 w16se w16cid w16 w16cex w16sdtdh wp14">
   <w:p>
     <w:pPr>
       <w:pStyle w:val="Header"/>
@@ -4650,7 +4368,7 @@
 </file>
 
 <file path=word/header3.xml><?xml version="1.0" encoding="utf-8"?>
-<w:hdr xmlns:wpc="http://schemas.microsoft.com/office/word/2010/wordprocessingCanvas" xmlns:cx="http://schemas.microsoft.com/office/drawing/2014/chartex" xmlns:cx1="http://schemas.microsoft.com/office/drawing/2015/9/8/chartex" xmlns:cx2="http://schemas.microsoft.com/office/drawing/2015/10/21/chartex" xmlns:cx3="http://schemas.microsoft.com/office/drawing/2016/5/9/chartex" xmlns:cx4="http://schemas.microsoft.com/office/drawing/2016/5/10/chartex" xmlns:cx5="http://schemas.microsoft.com/office/drawing/2016/5/11/chartex" xmlns:cx6="http://schemas.microsoft.com/office/drawing/2016/5/12/chartex" xmlns:cx7="http://schemas.microsoft.com/office/drawing/2016/5/13/chartex" xmlns:cx8="http://schemas.microsoft.com/office/drawing/2016/5/14/chartex" xmlns:mc="http://schemas.openxmlformats.org/markup-compatibility/2006" xmlns:aink="http://schemas.microsoft.com/office/drawing/2016/ink" xmlns:am3d="http://schemas.microsoft.com/office/drawing/2017/model3d" xmlns:o="urn:schemas-microsoft-com:office:office" xmlns:r="http://schemas.openxmlformats.org/officeDocument/2006/relationships" xmlns:m="http://schemas.openxmlformats.org/officeDocument/2006/math" xmlns:v="urn:schemas-microsoft-com:vml" xmlns:wp14="http://schemas.microsoft.com/office/word/2010/wordprocessingDrawing" xmlns:wp="http://schemas.openxmlformats.org/drawingml/2006/wordprocessingDrawing" xmlns:w10="urn:schemas-microsoft-com:office:word" xmlns:w="http://schemas.openxmlformats.org/wordprocessingml/2006/main" xmlns:w14="http://schemas.microsoft.com/office/word/2010/wordml" xmlns:w15="http://schemas.microsoft.com/office/word/2012/wordml" xmlns:w16cid="http://schemas.microsoft.com/office/word/2016/wordml/cid" xmlns:w16se="http://schemas.microsoft.com/office/word/2015/wordml/symex" xmlns:wpg="http://schemas.microsoft.com/office/word/2010/wordprocessingGroup" xmlns:wpi="http://schemas.microsoft.com/office/word/2010/wordprocessingInk" xmlns:wne="http://schemas.microsoft.com/office/word/2006/wordml" xmlns:wps="http://schemas.microsoft.com/office/word/2010/wordprocessingShape" mc:Ignorable="w14 w15 w16se w16cid wp14">
+<w:hdr xmlns:wpc="http://schemas.microsoft.com/office/word/2010/wordprocessingCanvas" xmlns:cx="http://schemas.microsoft.com/office/drawing/2014/chartex" xmlns:cx1="http://schemas.microsoft.com/office/drawing/2015/9/8/chartex" xmlns:cx2="http://schemas.microsoft.com/office/drawing/2015/10/21/chartex" xmlns:cx3="http://schemas.microsoft.com/office/drawing/2016/5/9/chartex" xmlns:cx4="http://schemas.microsoft.com/office/drawing/2016/5/10/chartex" xmlns:cx5="http://schemas.microsoft.com/office/drawing/2016/5/11/chartex" xmlns:cx6="http://schemas.microsoft.com/office/drawing/2016/5/12/chartex" xmlns:cx7="http://schemas.microsoft.com/office/drawing/2016/5/13/chartex" xmlns:cx8="http://schemas.microsoft.com/office/drawing/2016/5/14/chartex" xmlns:mc="http://schemas.openxmlformats.org/markup-compatibility/2006" xmlns:aink="http://schemas.microsoft.com/office/drawing/2016/ink" xmlns:am3d="http://schemas.microsoft.com/office/drawing/2017/model3d" xmlns:o="urn:schemas-microsoft-com:office:office" xmlns:oel="http://schemas.microsoft.com/office/2019/extlst" xmlns:r="http://schemas.openxmlformats.org/officeDocument/2006/relationships" xmlns:m="http://schemas.openxmlformats.org/officeDocument/2006/math" xmlns:v="urn:schemas-microsoft-com:vml" xmlns:wp14="http://schemas.microsoft.com/office/word/2010/wordprocessingDrawing" xmlns:wp="http://schemas.openxmlformats.org/drawingml/2006/wordprocessingDrawing" xmlns:w10="urn:schemas-microsoft-com:office:word" xmlns:w="http://schemas.openxmlformats.org/wordprocessingml/2006/main" xmlns:w14="http://schemas.microsoft.com/office/word/2010/wordml" xmlns:w15="http://schemas.microsoft.com/office/word/2012/wordml" xmlns:w16cex="http://schemas.microsoft.com/office/word/2018/wordml/cex" xmlns:w16cid="http://schemas.microsoft.com/office/word/2016/wordml/cid" xmlns:w16="http://schemas.microsoft.com/office/word/2018/wordml" xmlns:w16sdtdh="http://schemas.microsoft.com/office/word/2020/wordml/sdtdatahash" xmlns:w16se="http://schemas.microsoft.com/office/word/2015/wordml/symex" xmlns:wpg="http://schemas.microsoft.com/office/word/2010/wordprocessingGroup" xmlns:wpi="http://schemas.microsoft.com/office/word/2010/wordprocessingInk" xmlns:wne="http://schemas.microsoft.com/office/word/2006/wordml" xmlns:wps="http://schemas.microsoft.com/office/word/2010/wordprocessingShape" mc:Ignorable="w14 w15 w16se w16cid w16 w16cex w16sdtdh wp14">
   <w:p>
     <w:pPr>
       <w:pStyle w:val="Header"/>
@@ -4660,7 +4378,7 @@
 </file>
 
 <file path=word/numbering.xml><?xml version="1.0" encoding="utf-8"?>
-<w:numbering xmlns:wpc="http://schemas.microsoft.com/office/word/2010/wordprocessingCanvas" xmlns:cx="http://schemas.microsoft.com/office/drawing/2014/chartex" xmlns:cx1="http://schemas.microsoft.com/office/drawing/2015/9/8/chartex" xmlns:cx2="http://schemas.microsoft.com/office/drawing/2015/10/21/chartex" xmlns:cx3="http://schemas.microsoft.com/office/drawing/2016/5/9/chartex" xmlns:cx4="http://schemas.microsoft.com/office/drawing/2016/5/10/chartex" xmlns:cx5="http://schemas.microsoft.com/office/drawing/2016/5/11/chartex" xmlns:cx6="http://schemas.microsoft.com/office/drawing/2016/5/12/chartex" xmlns:cx7="http://schemas.microsoft.com/office/drawing/2016/5/13/chartex" xmlns:cx8="http://schemas.microsoft.com/office/drawing/2016/5/14/chartex" xmlns:mc="http://schemas.openxmlformats.org/markup-compatibility/2006" xmlns:aink="http://schemas.microsoft.com/office/drawing/2016/ink" xmlns:am3d="http://schemas.microsoft.com/office/drawing/2017/model3d" xmlns:o="urn:schemas-microsoft-com:office:office" xmlns:r="http://schemas.openxmlformats.org/officeDocument/2006/relationships" xmlns:m="http://schemas.openxmlformats.org/officeDocument/2006/math" xmlns:v="urn:schemas-microsoft-com:vml" xmlns:wp14="http://schemas.microsoft.com/office/word/2010/wordprocessingDrawing" xmlns:wp="http://schemas.openxmlformats.org/drawingml/2006/wordprocessingDrawing" xmlns:w10="urn:schemas-microsoft-com:office:word" xmlns:w="http://schemas.openxmlformats.org/wordprocessingml/2006/main" xmlns:w14="http://schemas.microsoft.com/office/word/2010/wordml" xmlns:w15="http://schemas.microsoft.com/office/word/2012/wordml" xmlns:w16cid="http://schemas.microsoft.com/office/word/2016/wordml/cid" xmlns:w16se="http://schemas.microsoft.com/office/word/2015/wordml/symex" xmlns:wpg="http://schemas.microsoft.com/office/word/2010/wordprocessingGroup" xmlns:wpi="http://schemas.microsoft.com/office/word/2010/wordprocessingInk" xmlns:wne="http://schemas.microsoft.com/office/word/2006/wordml" xmlns:wps="http://schemas.microsoft.com/office/word/2010/wordprocessingShape" mc:Ignorable="w14 w15 w16se w16cid wp14">
+<w:numbering xmlns:wpc="http://schemas.microsoft.com/office/word/2010/wordprocessingCanvas" xmlns:cx="http://schemas.microsoft.com/office/drawing/2014/chartex" xmlns:cx1="http://schemas.microsoft.com/office/drawing/2015/9/8/chartex" xmlns:cx2="http://schemas.microsoft.com/office/drawing/2015/10/21/chartex" xmlns:cx3="http://schemas.microsoft.com/office/drawing/2016/5/9/chartex" xmlns:cx4="http://schemas.microsoft.com/office/drawing/2016/5/10/chartex" xmlns:cx5="http://schemas.microsoft.com/office/drawing/2016/5/11/chartex" xmlns:cx6="http://schemas.microsoft.com/office/drawing/2016/5/12/chartex" xmlns:cx7="http://schemas.microsoft.com/office/drawing/2016/5/13/chartex" xmlns:cx8="http://schemas.microsoft.com/office/drawing/2016/5/14/chartex" xmlns:mc="http://schemas.openxmlformats.org/markup-compatibility/2006" xmlns:aink="http://schemas.microsoft.com/office/drawing/2016/ink" xmlns:am3d="http://schemas.microsoft.com/office/drawing/2017/model3d" xmlns:o="urn:schemas-microsoft-com:office:office" xmlns:oel="http://schemas.microsoft.com/office/2019/extlst" xmlns:r="http://schemas.openxmlformats.org/officeDocument/2006/relationships" xmlns:m="http://schemas.openxmlformats.org/officeDocument/2006/math" xmlns:v="urn:schemas-microsoft-com:vml" xmlns:wp14="http://schemas.microsoft.com/office/word/2010/wordprocessingDrawing" xmlns:wp="http://schemas.openxmlformats.org/drawingml/2006/wordprocessingDrawing" xmlns:w10="urn:schemas-microsoft-com:office:word" xmlns:w="http://schemas.openxmlformats.org/wordprocessingml/2006/main" xmlns:w14="http://schemas.microsoft.com/office/word/2010/wordml" xmlns:w15="http://schemas.microsoft.com/office/word/2012/wordml" xmlns:w16cex="http://schemas.microsoft.com/office/word/2018/wordml/cex" xmlns:w16cid="http://schemas.microsoft.com/office/word/2016/wordml/cid" xmlns:w16="http://schemas.microsoft.com/office/word/2018/wordml" xmlns:w16sdtdh="http://schemas.microsoft.com/office/word/2020/wordml/sdtdatahash" xmlns:w16se="http://schemas.microsoft.com/office/word/2015/wordml/symex" xmlns:wpg="http://schemas.microsoft.com/office/word/2010/wordprocessingGroup" xmlns:wpi="http://schemas.microsoft.com/office/word/2010/wordprocessingInk" xmlns:wne="http://schemas.microsoft.com/office/word/2006/wordml" xmlns:wps="http://schemas.microsoft.com/office/word/2010/wordprocessingShape" mc:Ignorable="w14 w15 w16se w16cid w16 w16cex w16sdtdh wp14">
   <w:abstractNum w:abstractNumId="0" w15:restartNumberingAfterBreak="0">
     <w:nsid w:val="41D2625D"/>
     <w:multiLevelType w:val="hybridMultilevel"/>
@@ -5453,25 +5171,25 @@
       </w:rPr>
     </w:lvl>
   </w:abstractNum>
-  <w:num w:numId="1">
+  <w:num w:numId="1" w16cid:durableId="939992989">
     <w:abstractNumId w:val="3"/>
   </w:num>
-  <w:num w:numId="2">
+  <w:num w:numId="2" w16cid:durableId="13727344">
     <w:abstractNumId w:val="1"/>
   </w:num>
-  <w:num w:numId="3">
+  <w:num w:numId="3" w16cid:durableId="398139167">
     <w:abstractNumId w:val="0"/>
   </w:num>
-  <w:num w:numId="4">
+  <w:num w:numId="4" w16cid:durableId="1696538866">
     <w:abstractNumId w:val="4"/>
   </w:num>
-  <w:num w:numId="5">
+  <w:num w:numId="5" w16cid:durableId="390083361">
     <w:abstractNumId w:val="6"/>
   </w:num>
-  <w:num w:numId="6">
+  <w:num w:numId="6" w16cid:durableId="1129669020">
     <w:abstractNumId w:val="5"/>
   </w:num>
-  <w:num w:numId="7">
+  <w:num w:numId="7" w16cid:durableId="2143693548">
     <w:abstractNumId w:val="2"/>
   </w:num>
   <w:numIdMacAtCleanup w:val="5"/>
@@ -5479,7 +5197,7 @@
 </file>
 
 <file path=word/styles.xml><?xml version="1.0" encoding="utf-8"?>
-<w:styles xmlns:mc="http://schemas.openxmlformats.org/markup-compatibility/2006" xmlns:r="http://schemas.openxmlformats.org/officeDocument/2006/relationships" xmlns:w="http://schemas.openxmlformats.org/wordprocessingml/2006/main" xmlns:w14="http://schemas.microsoft.com/office/word/2010/wordml" xmlns:w15="http://schemas.microsoft.com/office/word/2012/wordml" xmlns:w16cid="http://schemas.microsoft.com/office/word/2016/wordml/cid" xmlns:w16se="http://schemas.microsoft.com/office/word/2015/wordml/symex" mc:Ignorable="w14 w15 w16se w16cid">
+<w:styles xmlns:mc="http://schemas.openxmlformats.org/markup-compatibility/2006" xmlns:r="http://schemas.openxmlformats.org/officeDocument/2006/relationships" xmlns:w="http://schemas.openxmlformats.org/wordprocessingml/2006/main" xmlns:w14="http://schemas.microsoft.com/office/word/2010/wordml" xmlns:w15="http://schemas.microsoft.com/office/word/2012/wordml" xmlns:w16cex="http://schemas.microsoft.com/office/word/2018/wordml/cex" xmlns:w16cid="http://schemas.microsoft.com/office/word/2016/wordml/cid" xmlns:w16="http://schemas.microsoft.com/office/word/2018/wordml" xmlns:w16sdtdh="http://schemas.microsoft.com/office/word/2020/wordml/sdtdatahash" xmlns:w16se="http://schemas.microsoft.com/office/word/2015/wordml/symex" mc:Ignorable="w14 w15 w16se w16cid w16 w16cex w16sdtdh">
   <w:docDefaults>
     <w:rPrDefault>
       <w:rPr>
@@ -5495,7 +5213,7 @@
       </w:pPr>
     </w:pPrDefault>
   </w:docDefaults>
-  <w:latentStyles w:defLockedState="0" w:defUIPriority="99" w:defSemiHidden="0" w:defUnhideWhenUsed="0" w:defQFormat="0" w:count="375">
+  <w:latentStyles w:defLockedState="0" w:defUIPriority="99" w:defSemiHidden="0" w:defUnhideWhenUsed="0" w:defQFormat="0" w:count="376">
     <w:lsdException w:name="Normal" w:uiPriority="1" w:qFormat="1"/>
     <w:lsdException w:name="heading 1" w:uiPriority="0" w:qFormat="1"/>
     <w:lsdException w:name="heading 2" w:semiHidden="1" w:uiPriority="1" w:unhideWhenUsed="1" w:qFormat="1"/>
@@ -5601,7 +5319,6 @@
     <w:lsdException w:name="HTML Sample" w:semiHidden="1" w:unhideWhenUsed="1"/>
     <w:lsdException w:name="HTML Typewriter" w:semiHidden="1" w:unhideWhenUsed="1"/>
     <w:lsdException w:name="HTML Variable" w:semiHidden="1" w:unhideWhenUsed="1"/>
-    <w:lsdException w:name="Normal Table" w:semiHidden="1" w:unhideWhenUsed="1"/>
     <w:lsdException w:name="annotation subject" w:semiHidden="1" w:unhideWhenUsed="1"/>
     <w:lsdException w:name="No List" w:semiHidden="1" w:unhideWhenUsed="1"/>
     <w:lsdException w:name="Outline List 1" w:semiHidden="1" w:unhideWhenUsed="1"/>
@@ -5648,10 +5365,8 @@
     <w:lsdException w:name="Table Subtle 2" w:semiHidden="1" w:unhideWhenUsed="1"/>
     <w:lsdException w:name="Table Web 1" w:semiHidden="1" w:unhideWhenUsed="1"/>
     <w:lsdException w:name="Table Web 2" w:semiHidden="1" w:unhideWhenUsed="1"/>
-    <w:lsdException w:name="Table Web 3" w:semiHidden="1" w:unhideWhenUsed="1"/>
     <w:lsdException w:name="Balloon Text" w:semiHidden="1" w:unhideWhenUsed="1"/>
     <w:lsdException w:name="Table Grid" w:uiPriority="39"/>
-    <w:lsdException w:name="Table Theme" w:semiHidden="1" w:unhideWhenUsed="1"/>
     <w:lsdException w:name="Placeholder Text" w:semiHidden="1"/>
     <w:lsdException w:name="No Spacing" w:uiPriority="1" w:qFormat="1"/>
     <w:lsdException w:name="Light Shading" w:uiPriority="60"/>
@@ -5871,6 +5586,7 @@
     <w:lsdException w:name="Smart Hyperlink" w:semiHidden="1" w:unhideWhenUsed="1"/>
     <w:lsdException w:name="Hashtag" w:semiHidden="1" w:unhideWhenUsed="1"/>
     <w:lsdException w:name="Unresolved Mention" w:semiHidden="1" w:unhideWhenUsed="1"/>
+    <w:lsdException w:name="Smart Link" w:semiHidden="1" w:unhideWhenUsed="1"/>
   </w:latentStyles>
   <w:style w:type="paragraph" w:default="1" w:styleId="Normal">
     <w:name w:val="Normal"/>

</xml_diff>

<commit_message>
Add info about interface components
</commit_message>
<xml_diff>
--- a/A31/CST8221_JAP_F22-A31-AnswerTemplate.docx
+++ b/A31/CST8221_JAP_F22-A31-AnswerTemplate.docx
@@ -565,6 +565,7 @@
         <w:shd w:val="clear" w:color="auto" w:fill="D9E2F3" w:themeFill="accent1" w:themeFillTint="33"/>
         <w:jc w:val="center"/>
       </w:pPr>
+      <w:proofErr w:type="spellStart"/>
       <w:r>
         <w:rPr>
           <w:rStyle w:val="Heading1Char"/>
@@ -574,6 +575,7 @@
         </w:rPr>
         <w:t>NumPuz</w:t>
       </w:r>
+      <w:proofErr w:type="spellEnd"/>
       <w:r>
         <w:rPr>
           <w:rStyle w:val="Heading1Char"/>
@@ -1119,6 +1121,7 @@
         </w:rPr>
         <w:t xml:space="preserve">Class: </w:t>
       </w:r>
+      <w:proofErr w:type="spellStart"/>
       <w:r>
         <w:rPr>
           <w:rFonts w:ascii="Arial" w:hAnsi="Arial" w:cs="Arial"/>
@@ -1135,6 +1138,7 @@
         </w:rPr>
         <w:t>Server</w:t>
       </w:r>
+      <w:proofErr w:type="spellEnd"/>
     </w:p>
     <w:p>
       <w:pPr>
@@ -1165,8 +1169,27 @@
           <w:rFonts w:ascii="Arial" w:hAnsi="Arial" w:cs="Arial"/>
           <w:lang w:val="en-CA"/>
         </w:rPr>
-        <w:t xml:space="preserve"> Components: </w:t>
-      </w:r>
+        <w:t xml:space="preserve"> Components:</w:t>
+      </w:r>
+    </w:p>
+    <w:p>
+      <w:pPr>
+        <w:pStyle w:val="ListParagraph"/>
+        <w:pBdr>
+          <w:top w:val="single" w:sz="4" w:space="1" w:color="auto"/>
+          <w:left w:val="single" w:sz="4" w:space="4" w:color="auto"/>
+          <w:bottom w:val="single" w:sz="4" w:space="1" w:color="auto"/>
+          <w:right w:val="single" w:sz="4" w:space="4" w:color="auto"/>
+        </w:pBdr>
+        <w:shd w:val="clear" w:color="auto" w:fill="FFF2CC"/>
+        <w:spacing w:before="120" w:after="120"/>
+        <w:jc w:val="both"/>
+        <w:rPr>
+          <w:rFonts w:ascii="Arial" w:hAnsi="Arial" w:cs="Arial"/>
+          <w:lang w:val="en-CA"/>
+        </w:rPr>
+      </w:pPr>
+      <w:proofErr w:type="spellStart"/>
       <w:r>
         <w:rPr>
           <w:rFonts w:ascii="Arial" w:hAnsi="Arial" w:cs="Arial"/>
@@ -1175,13 +1198,42 @@
         </w:rPr>
         <w:t>JLabel</w:t>
       </w:r>
-      <w:r>
-        <w:rPr>
-          <w:rFonts w:ascii="Arial" w:hAnsi="Arial" w:cs="Arial"/>
-          <w:lang w:val="en-CA"/>
-        </w:rPr>
-        <w:t xml:space="preserve">: labPort, </w:t>
-      </w:r>
+      <w:proofErr w:type="spellEnd"/>
+      <w:r>
+        <w:rPr>
+          <w:rFonts w:ascii="Arial" w:hAnsi="Arial" w:cs="Arial"/>
+          <w:lang w:val="en-CA"/>
+        </w:rPr>
+        <w:t xml:space="preserve">: </w:t>
+      </w:r>
+      <w:proofErr w:type="spellStart"/>
+      <w:r>
+        <w:rPr>
+          <w:rFonts w:ascii="Arial" w:hAnsi="Arial" w:cs="Arial"/>
+          <w:lang w:val="en-CA"/>
+        </w:rPr>
+        <w:t>labPort</w:t>
+      </w:r>
+      <w:proofErr w:type="spellEnd"/>
+    </w:p>
+    <w:p>
+      <w:pPr>
+        <w:pStyle w:val="ListParagraph"/>
+        <w:pBdr>
+          <w:top w:val="single" w:sz="4" w:space="1" w:color="auto"/>
+          <w:left w:val="single" w:sz="4" w:space="4" w:color="auto"/>
+          <w:bottom w:val="single" w:sz="4" w:space="1" w:color="auto"/>
+          <w:right w:val="single" w:sz="4" w:space="4" w:color="auto"/>
+        </w:pBdr>
+        <w:shd w:val="clear" w:color="auto" w:fill="FFF2CC"/>
+        <w:spacing w:before="120" w:after="120"/>
+        <w:jc w:val="both"/>
+        <w:rPr>
+          <w:rFonts w:ascii="Arial" w:hAnsi="Arial" w:cs="Arial"/>
+          <w:lang w:val="en-CA"/>
+        </w:rPr>
+      </w:pPr>
+      <w:proofErr w:type="spellStart"/>
       <w:r>
         <w:rPr>
           <w:rFonts w:ascii="Arial" w:hAnsi="Arial" w:cs="Arial"/>
@@ -1190,16 +1242,27 @@
         </w:rPr>
         <w:t>JTextField</w:t>
       </w:r>
-      <w:r>
-        <w:rPr>
-          <w:rFonts w:ascii="Arial" w:hAnsi="Arial" w:cs="Arial"/>
-          <w:lang w:val="en-CA"/>
-        </w:rPr>
-        <w:t>: txtPort, etc.</w:t>
-      </w:r>
-    </w:p>
-    <w:p>
-      <w:pPr>
+      <w:proofErr w:type="spellEnd"/>
+      <w:r>
+        <w:rPr>
+          <w:rFonts w:ascii="Arial" w:hAnsi="Arial" w:cs="Arial"/>
+          <w:lang w:val="en-CA"/>
+        </w:rPr>
+        <w:t xml:space="preserve">: </w:t>
+      </w:r>
+      <w:proofErr w:type="spellStart"/>
+      <w:r>
+        <w:rPr>
+          <w:rFonts w:ascii="Arial" w:hAnsi="Arial" w:cs="Arial"/>
+          <w:lang w:val="en-CA"/>
+        </w:rPr>
+        <w:t>txtPort</w:t>
+      </w:r>
+      <w:proofErr w:type="spellEnd"/>
+    </w:p>
+    <w:p>
+      <w:pPr>
+        <w:pStyle w:val="ListParagraph"/>
         <w:pBdr>
           <w:top w:val="single" w:sz="4" w:space="1" w:color="auto"/>
           <w:left w:val="single" w:sz="4" w:space="4" w:color="auto"/>
@@ -1211,18 +1274,34 @@
         <w:jc w:val="both"/>
         <w:rPr>
           <w:rFonts w:ascii="Arial" w:hAnsi="Arial" w:cs="Arial"/>
-          <w:color w:val="C00000"/>
-          <w:lang w:val="en-CA"/>
-        </w:rPr>
-      </w:pPr>
-      <w:r>
-        <w:rPr>
-          <w:rFonts w:ascii="Arial" w:hAnsi="Arial" w:cs="Arial"/>
-          <w:color w:val="C00000"/>
-          <w:lang w:val="en-CA"/>
-        </w:rPr>
-        <w:t>// CONTINUE…</w:t>
-      </w:r>
+          <w:lang w:val="en-CA"/>
+        </w:rPr>
+      </w:pPr>
+      <w:proofErr w:type="spellStart"/>
+      <w:r>
+        <w:rPr>
+          <w:rFonts w:ascii="Arial" w:hAnsi="Arial" w:cs="Arial"/>
+          <w:lang w:val="en-CA"/>
+        </w:rPr>
+        <w:t>JButton</w:t>
+      </w:r>
+      <w:proofErr w:type="spellEnd"/>
+      <w:r>
+        <w:rPr>
+          <w:rFonts w:ascii="Arial" w:hAnsi="Arial" w:cs="Arial"/>
+          <w:lang w:val="en-CA"/>
+        </w:rPr>
+        <w:t xml:space="preserve"> </w:t>
+      </w:r>
+      <w:proofErr w:type="spellStart"/>
+      <w:r>
+        <w:rPr>
+          <w:rFonts w:ascii="Arial" w:hAnsi="Arial" w:cs="Arial"/>
+          <w:lang w:val="en-CA"/>
+        </w:rPr>
+        <w:t>btnResults</w:t>
+      </w:r>
+      <w:proofErr w:type="spellEnd"/>
     </w:p>
     <w:p>
       <w:pPr>
@@ -1241,6 +1320,31 @@
           <w:lang w:val="en-CA"/>
         </w:rPr>
       </w:pPr>
+      <w:proofErr w:type="spellStart"/>
+      <w:r>
+        <w:rPr>
+          <w:rFonts w:ascii="Arial" w:hAnsi="Arial" w:cs="Arial"/>
+          <w:lang w:val="en-CA"/>
+        </w:rPr>
+        <w:t>JCheckBox</w:t>
+      </w:r>
+      <w:proofErr w:type="spellEnd"/>
+      <w:r>
+        <w:rPr>
+          <w:rFonts w:ascii="Arial" w:hAnsi="Arial" w:cs="Arial"/>
+          <w:lang w:val="en-CA"/>
+        </w:rPr>
+        <w:t xml:space="preserve"> </w:t>
+      </w:r>
+      <w:proofErr w:type="spellStart"/>
+      <w:r>
+        <w:rPr>
+          <w:rFonts w:ascii="Arial" w:hAnsi="Arial" w:cs="Arial"/>
+          <w:lang w:val="en-CA"/>
+        </w:rPr>
+        <w:t>chkFinalize</w:t>
+      </w:r>
+      <w:proofErr w:type="spellEnd"/>
     </w:p>
     <w:p>
       <w:pPr>
@@ -1259,6 +1363,67 @@
           <w:lang w:val="en-CA"/>
         </w:rPr>
       </w:pPr>
+      <w:proofErr w:type="spellStart"/>
+      <w:r>
+        <w:rPr>
+          <w:rFonts w:ascii="Arial" w:hAnsi="Arial" w:cs="Arial"/>
+          <w:lang w:val="en-CA"/>
+        </w:rPr>
+        <w:t>JButton</w:t>
+      </w:r>
+      <w:proofErr w:type="spellEnd"/>
+      <w:r>
+        <w:rPr>
+          <w:rFonts w:ascii="Arial" w:hAnsi="Arial" w:cs="Arial"/>
+          <w:lang w:val="en-CA"/>
+        </w:rPr>
+        <w:t xml:space="preserve"> </w:t>
+      </w:r>
+      <w:proofErr w:type="spellStart"/>
+      <w:r>
+        <w:rPr>
+          <w:rFonts w:ascii="Arial" w:hAnsi="Arial" w:cs="Arial"/>
+          <w:lang w:val="en-CA"/>
+        </w:rPr>
+        <w:t>btnEnd</w:t>
+      </w:r>
+      <w:proofErr w:type="spellEnd"/>
+    </w:p>
+    <w:p>
+      <w:pPr>
+        <w:pStyle w:val="ListParagraph"/>
+        <w:pBdr>
+          <w:top w:val="single" w:sz="4" w:space="1" w:color="auto"/>
+          <w:left w:val="single" w:sz="4" w:space="4" w:color="auto"/>
+          <w:bottom w:val="single" w:sz="4" w:space="1" w:color="auto"/>
+          <w:right w:val="single" w:sz="4" w:space="4" w:color="auto"/>
+        </w:pBdr>
+        <w:shd w:val="clear" w:color="auto" w:fill="FFF2CC"/>
+        <w:spacing w:before="120" w:after="120"/>
+        <w:jc w:val="both"/>
+        <w:rPr>
+          <w:rFonts w:ascii="Arial" w:hAnsi="Arial" w:cs="Arial"/>
+          <w:lang w:val="en-CA"/>
+        </w:rPr>
+      </w:pPr>
+    </w:p>
+    <w:p>
+      <w:pPr>
+        <w:pStyle w:val="ListParagraph"/>
+        <w:pBdr>
+          <w:top w:val="single" w:sz="4" w:space="1" w:color="auto"/>
+          <w:left w:val="single" w:sz="4" w:space="4" w:color="auto"/>
+          <w:bottom w:val="single" w:sz="4" w:space="1" w:color="auto"/>
+          <w:right w:val="single" w:sz="4" w:space="4" w:color="auto"/>
+        </w:pBdr>
+        <w:shd w:val="clear" w:color="auto" w:fill="FFF2CC"/>
+        <w:spacing w:before="120" w:after="120"/>
+        <w:jc w:val="both"/>
+        <w:rPr>
+          <w:rFonts w:ascii="Arial" w:hAnsi="Arial" w:cs="Arial"/>
+          <w:lang w:val="en-CA"/>
+        </w:rPr>
+      </w:pPr>
       <w:r>
         <w:rPr>
           <w:rFonts w:ascii="Arial" w:hAnsi="Arial" w:cs="Arial"/>
@@ -1299,6 +1464,7 @@
         </w:rPr>
         <w:t xml:space="preserve">Class: </w:t>
       </w:r>
+      <w:proofErr w:type="spellStart"/>
       <w:r>
         <w:rPr>
           <w:rFonts w:ascii="Arial" w:hAnsi="Arial" w:cs="Arial"/>
@@ -1307,6 +1473,7 @@
         </w:rPr>
         <w:t>NumPuzServer</w:t>
       </w:r>
+      <w:proofErr w:type="spellEnd"/>
       <w:r>
         <w:rPr>
           <w:rFonts w:ascii="Arial" w:hAnsi="Arial" w:cs="Arial"/>
@@ -1432,6 +1599,7 @@
         </w:rPr>
         <w:t xml:space="preserve">    </w:t>
       </w:r>
+      <w:proofErr w:type="spellStart"/>
       <w:r>
         <w:rPr>
           <w:rFonts w:ascii="Arial" w:hAnsi="Arial" w:cs="Arial"/>
@@ -1440,6 +1608,7 @@
         </w:rPr>
         <w:t>NumPuzServer</w:t>
       </w:r>
+      <w:proofErr w:type="spellEnd"/>
       <w:r>
         <w:rPr>
           <w:rFonts w:ascii="Arial" w:hAnsi="Arial" w:cs="Arial"/>
@@ -1471,6 +1640,7 @@
         </w:rPr>
         <w:t xml:space="preserve">= new </w:t>
       </w:r>
+      <w:proofErr w:type="spellStart"/>
       <w:r>
         <w:rPr>
           <w:rFonts w:ascii="Arial" w:hAnsi="Arial" w:cs="Arial"/>
@@ -1479,6 +1649,7 @@
         </w:rPr>
         <w:t>NumPuzServer</w:t>
       </w:r>
+      <w:proofErr w:type="spellEnd"/>
       <w:r>
         <w:rPr>
           <w:rFonts w:ascii="Arial" w:hAnsi="Arial" w:cs="Arial"/>
@@ -1491,7 +1662,23 @@
           <w:rFonts w:ascii="Arial" w:hAnsi="Arial" w:cs="Arial"/>
           <w:lang w:val="en-CA"/>
         </w:rPr>
-        <w:t>(portNumber);</w:t>
+        <w:t>(</w:t>
+      </w:r>
+      <w:proofErr w:type="spellStart"/>
+      <w:r>
+        <w:rPr>
+          <w:rFonts w:ascii="Arial" w:hAnsi="Arial" w:cs="Arial"/>
+          <w:lang w:val="en-CA"/>
+        </w:rPr>
+        <w:t>portNumber</w:t>
+      </w:r>
+      <w:proofErr w:type="spellEnd"/>
+      <w:r>
+        <w:rPr>
+          <w:rFonts w:ascii="Arial" w:hAnsi="Arial" w:cs="Arial"/>
+          <w:lang w:val="en-CA"/>
+        </w:rPr>
+        <w:t>);</w:t>
       </w:r>
     </w:p>
     <w:p>
@@ -1518,6 +1705,7 @@
         </w:rPr>
         <w:t xml:space="preserve">    </w:t>
       </w:r>
+      <w:proofErr w:type="spellStart"/>
       <w:r>
         <w:rPr>
           <w:rFonts w:ascii="Arial" w:hAnsi="Arial" w:cs="Arial"/>
@@ -1526,6 +1714,7 @@
         </w:rPr>
         <w:t>NumPuzClient</w:t>
       </w:r>
+      <w:proofErr w:type="spellEnd"/>
       <w:r>
         <w:rPr>
           <w:rFonts w:ascii="Arial" w:hAnsi="Arial" w:cs="Arial"/>
@@ -1540,6 +1729,7 @@
         </w:rPr>
         <w:t xml:space="preserve">client = </w:t>
       </w:r>
+      <w:proofErr w:type="spellStart"/>
       <w:r>
         <w:rPr>
           <w:rFonts w:ascii="Arial" w:hAnsi="Arial" w:cs="Arial"/>
@@ -1554,7 +1744,15 @@
           <w:rFonts w:ascii="Arial" w:hAnsi="Arial" w:cs="Arial"/>
           <w:lang w:val="fr-CA"/>
         </w:rPr>
-        <w:t>.accept();</w:t>
+        <w:t>.accept</w:t>
+      </w:r>
+      <w:proofErr w:type="spellEnd"/>
+      <w:r>
+        <w:rPr>
+          <w:rFonts w:ascii="Arial" w:hAnsi="Arial" w:cs="Arial"/>
+          <w:lang w:val="fr-CA"/>
+        </w:rPr>
+        <w:t>();</w:t>
       </w:r>
     </w:p>
     <w:p>
@@ -1584,6 +1782,7 @@
     </w:p>
     <w:p>
       <w:pPr>
+        <w:pStyle w:val="ListParagraph"/>
         <w:pBdr>
           <w:top w:val="single" w:sz="4" w:space="1" w:color="auto"/>
           <w:left w:val="single" w:sz="4" w:space="4" w:color="auto"/>
@@ -1595,18 +1794,170 @@
         <w:jc w:val="both"/>
         <w:rPr>
           <w:rFonts w:ascii="Arial" w:hAnsi="Arial" w:cs="Arial"/>
+          <w:lang w:val="en-CA"/>
+        </w:rPr>
+      </w:pPr>
+      <w:r>
+        <w:rPr>
+          <w:rFonts w:ascii="Arial" w:hAnsi="Arial" w:cs="Arial"/>
+          <w:lang w:val="en-CA"/>
+        </w:rPr>
+        <w:sym w:font="Symbol" w:char="F0AE"/>
+      </w:r>
+      <w:r>
+        <w:rPr>
+          <w:rFonts w:ascii="Arial" w:hAnsi="Arial" w:cs="Arial"/>
+          <w:lang w:val="en-CA"/>
+        </w:rPr>
+        <w:t xml:space="preserve"> Method: </w:t>
+      </w:r>
+      <w:r>
+        <w:rPr>
+          <w:rFonts w:ascii="Arial" w:hAnsi="Arial" w:cs="Arial"/>
+          <w:color w:val="0070C0"/>
+          <w:lang w:val="en-CA"/>
+        </w:rPr>
+        <w:t>End</w:t>
+      </w:r>
+      <w:r>
+        <w:rPr>
+          <w:rFonts w:ascii="Arial" w:hAnsi="Arial" w:cs="Arial"/>
+          <w:lang w:val="en-CA"/>
+        </w:rPr>
+        <w:t>:</w:t>
+      </w:r>
+    </w:p>
+    <w:p>
+      <w:pPr>
+        <w:pStyle w:val="ListParagraph"/>
+        <w:pBdr>
+          <w:top w:val="single" w:sz="4" w:space="1" w:color="auto"/>
+          <w:left w:val="single" w:sz="4" w:space="4" w:color="auto"/>
+          <w:bottom w:val="single" w:sz="4" w:space="1" w:color="auto"/>
+          <w:right w:val="single" w:sz="4" w:space="4" w:color="auto"/>
+        </w:pBdr>
+        <w:shd w:val="clear" w:color="auto" w:fill="FFF2CC"/>
+        <w:spacing w:before="120" w:after="120"/>
+        <w:jc w:val="both"/>
+        <w:rPr>
+          <w:rFonts w:ascii="Arial" w:hAnsi="Arial" w:cs="Arial"/>
+          <w:lang w:val="en-CA"/>
+        </w:rPr>
+      </w:pPr>
+      <w:r>
+        <w:rPr>
+          <w:rFonts w:ascii="Arial" w:hAnsi="Arial" w:cs="Arial"/>
+          <w:lang w:val="en-CA"/>
+        </w:rPr>
+        <w:t xml:space="preserve">for (Thread </w:t>
+      </w:r>
+      <w:proofErr w:type="spellStart"/>
+      <w:r>
+        <w:rPr>
+          <w:rFonts w:ascii="Arial" w:hAnsi="Arial" w:cs="Arial"/>
+          <w:lang w:val="en-CA"/>
+        </w:rPr>
+        <w:t>thread</w:t>
+      </w:r>
+      <w:proofErr w:type="spellEnd"/>
+      <w:r>
+        <w:rPr>
+          <w:rFonts w:ascii="Arial" w:hAnsi="Arial" w:cs="Arial"/>
+          <w:lang w:val="en-CA"/>
+        </w:rPr>
+        <w:t xml:space="preserve"> : connections) {</w:t>
+      </w:r>
+    </w:p>
+    <w:p>
+      <w:pPr>
+        <w:pStyle w:val="ListParagraph"/>
+        <w:pBdr>
+          <w:top w:val="single" w:sz="4" w:space="1" w:color="auto"/>
+          <w:left w:val="single" w:sz="4" w:space="4" w:color="auto"/>
+          <w:bottom w:val="single" w:sz="4" w:space="1" w:color="auto"/>
+          <w:right w:val="single" w:sz="4" w:space="4" w:color="auto"/>
+        </w:pBdr>
+        <w:shd w:val="clear" w:color="auto" w:fill="FFF2CC"/>
+        <w:spacing w:before="120" w:after="120"/>
+        <w:jc w:val="both"/>
+        <w:rPr>
+          <w:rFonts w:ascii="Arial" w:hAnsi="Arial" w:cs="Arial"/>
+          <w:lang w:val="en-CA"/>
+        </w:rPr>
+      </w:pPr>
+      <w:r>
+        <w:rPr>
+          <w:rFonts w:ascii="Arial" w:hAnsi="Arial" w:cs="Arial"/>
+          <w:lang w:val="en-CA"/>
+        </w:rPr>
+        <w:t xml:space="preserve">    </w:t>
+      </w:r>
+      <w:proofErr w:type="spellStart"/>
+      <w:r>
+        <w:rPr>
+          <w:rFonts w:ascii="Arial" w:hAnsi="Arial" w:cs="Arial"/>
+          <w:lang w:val="en-CA"/>
+        </w:rPr>
+        <w:t>thread.</w:t>
+      </w:r>
+      <w:r>
+        <w:rPr>
+          <w:rFonts w:ascii="Arial" w:hAnsi="Arial" w:cs="Arial"/>
+          <w:lang w:val="en-CA"/>
+        </w:rPr>
+        <w:t>interrupt</w:t>
+      </w:r>
+      <w:proofErr w:type="spellEnd"/>
+      <w:r>
+        <w:rPr>
+          <w:rFonts w:ascii="Arial" w:hAnsi="Arial" w:cs="Arial"/>
+          <w:lang w:val="en-CA"/>
+        </w:rPr>
+        <w:t>()</w:t>
+      </w:r>
+    </w:p>
+    <w:p>
+      <w:pPr>
+        <w:pStyle w:val="ListParagraph"/>
+        <w:pBdr>
+          <w:top w:val="single" w:sz="4" w:space="1" w:color="auto"/>
+          <w:left w:val="single" w:sz="4" w:space="4" w:color="auto"/>
+          <w:bottom w:val="single" w:sz="4" w:space="1" w:color="auto"/>
+          <w:right w:val="single" w:sz="4" w:space="4" w:color="auto"/>
+        </w:pBdr>
+        <w:shd w:val="clear" w:color="auto" w:fill="FFF2CC"/>
+        <w:spacing w:before="120" w:after="120"/>
+        <w:jc w:val="both"/>
+        <w:rPr>
+          <w:rFonts w:ascii="Arial" w:hAnsi="Arial" w:cs="Arial"/>
+          <w:lang w:val="en-CA"/>
+        </w:rPr>
+      </w:pPr>
+      <w:r>
+        <w:rPr>
+          <w:rFonts w:ascii="Arial" w:hAnsi="Arial" w:cs="Arial"/>
+          <w:lang w:val="en-CA"/>
+        </w:rPr>
+        <w:t>}</w:t>
+      </w:r>
+    </w:p>
+    <w:p>
+      <w:pPr>
+        <w:pBdr>
+          <w:top w:val="single" w:sz="4" w:space="1" w:color="auto"/>
+          <w:left w:val="single" w:sz="4" w:space="4" w:color="auto"/>
+          <w:bottom w:val="single" w:sz="4" w:space="1" w:color="auto"/>
+          <w:right w:val="single" w:sz="4" w:space="4" w:color="auto"/>
+        </w:pBdr>
+        <w:shd w:val="clear" w:color="auto" w:fill="FFF2CC"/>
+        <w:spacing w:before="120" w:after="120"/>
+        <w:jc w:val="both"/>
+        <w:rPr>
+          <w:rFonts w:ascii="Arial" w:hAnsi="Arial" w:cs="Arial"/>
           <w:color w:val="C00000"/>
           <w:lang w:val="fr-CA"/>
         </w:rPr>
       </w:pPr>
-      <w:r>
-        <w:rPr>
-          <w:rFonts w:ascii="Arial" w:hAnsi="Arial" w:cs="Arial"/>
-          <w:color w:val="C00000"/>
-          <w:lang w:val="fr-CA"/>
-        </w:rPr>
-        <w:t>// CONTINUE…</w:t>
-      </w:r>
     </w:p>
     <w:p>
       <w:pPr>
@@ -1689,6 +2040,33 @@
     </w:p>
     <w:p>
       <w:pPr>
+        <w:tabs>
+          <w:tab w:val="left" w:pos="1553"/>
+        </w:tabs>
+        <w:spacing w:before="120" w:after="120"/>
+        <w:ind w:right="38"/>
+        <w:jc w:val="both"/>
+        <w:rPr>
+          <w:rFonts w:ascii="Arial" w:eastAsia="Arial" w:hAnsi="Arial" w:cs="Arial"/>
+          <w:i/>
+          <w:color w:val="C00000"/>
+          <w:spacing w:val="-2"/>
+          <w:sz w:val="24"/>
+          <w:szCs w:val="24"/>
+        </w:rPr>
+      </w:pPr>
+    </w:p>
+    <w:p>
+      <w:pPr>
+        <w:spacing w:line="299" w:lineRule="exact"/>
+        <w:rPr>
+          <w:rFonts w:ascii="Times New Roman" w:eastAsia="Times New Roman" w:hAnsi="Times New Roman"/>
+          <w:sz w:val="24"/>
+        </w:rPr>
+      </w:pPr>
+    </w:p>
+    <w:p>
+      <w:pPr>
         <w:spacing w:line="299" w:lineRule="exact"/>
         <w:rPr>
           <w:rFonts w:ascii="Times New Roman" w:eastAsia="Times New Roman" w:hAnsi="Times New Roman"/>
@@ -1915,9 +2293,9 @@
           <w:rFonts w:ascii="Arial" w:hAnsi="Arial" w:cs="Arial"/>
           <w:lang w:val="en-CA"/>
         </w:rPr>
-        <w:lastRenderedPageBreak/>
         <w:t xml:space="preserve">Class: </w:t>
       </w:r>
+      <w:proofErr w:type="spellStart"/>
       <w:r>
         <w:rPr>
           <w:rFonts w:ascii="Arial" w:hAnsi="Arial" w:cs="Arial"/>
@@ -1934,6 +2312,7 @@
         </w:rPr>
         <w:t>Client</w:t>
       </w:r>
+      <w:proofErr w:type="spellEnd"/>
     </w:p>
     <w:p>
       <w:pPr>
@@ -1964,8 +2343,27 @@
           <w:rFonts w:ascii="Arial" w:hAnsi="Arial" w:cs="Arial"/>
           <w:lang w:val="en-CA"/>
         </w:rPr>
-        <w:t xml:space="preserve"> Components: </w:t>
-      </w:r>
+        <w:t xml:space="preserve"> Components:</w:t>
+      </w:r>
+    </w:p>
+    <w:p>
+      <w:pPr>
+        <w:pStyle w:val="ListParagraph"/>
+        <w:pBdr>
+          <w:top w:val="single" w:sz="4" w:space="1" w:color="auto"/>
+          <w:left w:val="single" w:sz="4" w:space="4" w:color="auto"/>
+          <w:bottom w:val="single" w:sz="4" w:space="1" w:color="auto"/>
+          <w:right w:val="single" w:sz="4" w:space="4" w:color="auto"/>
+        </w:pBdr>
+        <w:shd w:val="clear" w:color="auto" w:fill="FFF2CC"/>
+        <w:spacing w:before="120" w:after="120"/>
+        <w:jc w:val="both"/>
+        <w:rPr>
+          <w:rFonts w:ascii="Arial" w:hAnsi="Arial" w:cs="Arial"/>
+          <w:lang w:val="en-CA"/>
+        </w:rPr>
+      </w:pPr>
+      <w:proofErr w:type="spellStart"/>
       <w:r>
         <w:rPr>
           <w:rFonts w:ascii="Arial" w:hAnsi="Arial" w:cs="Arial"/>
@@ -1974,13 +2372,42 @@
         </w:rPr>
         <w:t>JLabel</w:t>
       </w:r>
-      <w:r>
-        <w:rPr>
-          <w:rFonts w:ascii="Arial" w:hAnsi="Arial" w:cs="Arial"/>
-          <w:lang w:val="en-CA"/>
-        </w:rPr>
-        <w:t xml:space="preserve">: labUser, </w:t>
-      </w:r>
+      <w:proofErr w:type="spellEnd"/>
+      <w:r>
+        <w:rPr>
+          <w:rFonts w:ascii="Arial" w:hAnsi="Arial" w:cs="Arial"/>
+          <w:lang w:val="en-CA"/>
+        </w:rPr>
+        <w:t xml:space="preserve">: </w:t>
+      </w:r>
+      <w:proofErr w:type="spellStart"/>
+      <w:r>
+        <w:rPr>
+          <w:rFonts w:ascii="Arial" w:hAnsi="Arial" w:cs="Arial"/>
+          <w:lang w:val="en-CA"/>
+        </w:rPr>
+        <w:t>labUser</w:t>
+      </w:r>
+      <w:proofErr w:type="spellEnd"/>
+    </w:p>
+    <w:p>
+      <w:pPr>
+        <w:pStyle w:val="ListParagraph"/>
+        <w:pBdr>
+          <w:top w:val="single" w:sz="4" w:space="1" w:color="auto"/>
+          <w:left w:val="single" w:sz="4" w:space="4" w:color="auto"/>
+          <w:bottom w:val="single" w:sz="4" w:space="1" w:color="auto"/>
+          <w:right w:val="single" w:sz="4" w:space="4" w:color="auto"/>
+        </w:pBdr>
+        <w:shd w:val="clear" w:color="auto" w:fill="FFF2CC"/>
+        <w:spacing w:before="120" w:after="120"/>
+        <w:jc w:val="both"/>
+        <w:rPr>
+          <w:rFonts w:ascii="Arial" w:hAnsi="Arial" w:cs="Arial"/>
+          <w:lang w:val="en-CA"/>
+        </w:rPr>
+      </w:pPr>
+      <w:proofErr w:type="spellStart"/>
       <w:r>
         <w:rPr>
           <w:rFonts w:ascii="Arial" w:hAnsi="Arial" w:cs="Arial"/>
@@ -1989,16 +2416,27 @@
         </w:rPr>
         <w:t>JTextField</w:t>
       </w:r>
-      <w:r>
-        <w:rPr>
-          <w:rFonts w:ascii="Arial" w:hAnsi="Arial" w:cs="Arial"/>
-          <w:lang w:val="en-CA"/>
-        </w:rPr>
-        <w:t>: txtUser, etc.</w:t>
-      </w:r>
-    </w:p>
-    <w:p>
-      <w:pPr>
+      <w:proofErr w:type="spellEnd"/>
+      <w:r>
+        <w:rPr>
+          <w:rFonts w:ascii="Arial" w:hAnsi="Arial" w:cs="Arial"/>
+          <w:lang w:val="en-CA"/>
+        </w:rPr>
+        <w:t xml:space="preserve">: </w:t>
+      </w:r>
+      <w:proofErr w:type="spellStart"/>
+      <w:r>
+        <w:rPr>
+          <w:rFonts w:ascii="Arial" w:hAnsi="Arial" w:cs="Arial"/>
+          <w:lang w:val="en-CA"/>
+        </w:rPr>
+        <w:t>txtUser</w:t>
+      </w:r>
+      <w:proofErr w:type="spellEnd"/>
+    </w:p>
+    <w:p>
+      <w:pPr>
+        <w:pStyle w:val="ListParagraph"/>
         <w:pBdr>
           <w:top w:val="single" w:sz="4" w:space="1" w:color="auto"/>
           <w:left w:val="single" w:sz="4" w:space="4" w:color="auto"/>
@@ -2010,18 +2448,34 @@
         <w:jc w:val="both"/>
         <w:rPr>
           <w:rFonts w:ascii="Arial" w:hAnsi="Arial" w:cs="Arial"/>
-          <w:color w:val="C00000"/>
-          <w:lang w:val="en-CA"/>
-        </w:rPr>
-      </w:pPr>
-      <w:r>
-        <w:rPr>
-          <w:rFonts w:ascii="Arial" w:hAnsi="Arial" w:cs="Arial"/>
-          <w:color w:val="C00000"/>
-          <w:lang w:val="en-CA"/>
-        </w:rPr>
-        <w:t>// CONTINUE…</w:t>
-      </w:r>
+          <w:lang w:val="en-CA"/>
+        </w:rPr>
+      </w:pPr>
+      <w:proofErr w:type="spellStart"/>
+      <w:r>
+        <w:rPr>
+          <w:rFonts w:ascii="Arial" w:hAnsi="Arial" w:cs="Arial"/>
+          <w:lang w:val="en-CA"/>
+        </w:rPr>
+        <w:t>JLabel</w:t>
+      </w:r>
+      <w:proofErr w:type="spellEnd"/>
+      <w:r>
+        <w:rPr>
+          <w:rFonts w:ascii="Arial" w:hAnsi="Arial" w:cs="Arial"/>
+          <w:lang w:val="en-CA"/>
+        </w:rPr>
+        <w:t xml:space="preserve">: </w:t>
+      </w:r>
+      <w:proofErr w:type="spellStart"/>
+      <w:r>
+        <w:rPr>
+          <w:rFonts w:ascii="Arial" w:hAnsi="Arial" w:cs="Arial"/>
+          <w:lang w:val="en-CA"/>
+        </w:rPr>
+        <w:t>labServer</w:t>
+      </w:r>
+      <w:proofErr w:type="spellEnd"/>
     </w:p>
     <w:p>
       <w:pPr>
@@ -2040,6 +2494,31 @@
           <w:lang w:val="en-CA"/>
         </w:rPr>
       </w:pPr>
+      <w:proofErr w:type="spellStart"/>
+      <w:r>
+        <w:rPr>
+          <w:rFonts w:ascii="Arial" w:hAnsi="Arial" w:cs="Arial"/>
+          <w:lang w:val="en-CA"/>
+        </w:rPr>
+        <w:t>JTextField</w:t>
+      </w:r>
+      <w:proofErr w:type="spellEnd"/>
+      <w:r>
+        <w:rPr>
+          <w:rFonts w:ascii="Arial" w:hAnsi="Arial" w:cs="Arial"/>
+          <w:lang w:val="en-CA"/>
+        </w:rPr>
+        <w:t xml:space="preserve">: </w:t>
+      </w:r>
+      <w:proofErr w:type="spellStart"/>
+      <w:r>
+        <w:rPr>
+          <w:rFonts w:ascii="Arial" w:hAnsi="Arial" w:cs="Arial"/>
+          <w:lang w:val="en-CA"/>
+        </w:rPr>
+        <w:t>txtServer</w:t>
+      </w:r>
+      <w:proofErr w:type="spellEnd"/>
     </w:p>
     <w:p>
       <w:pPr>
@@ -2058,6 +2537,454 @@
           <w:lang w:val="en-CA"/>
         </w:rPr>
       </w:pPr>
+      <w:proofErr w:type="spellStart"/>
+      <w:r>
+        <w:rPr>
+          <w:rFonts w:ascii="Arial" w:hAnsi="Arial" w:cs="Arial"/>
+          <w:lang w:val="en-CA"/>
+        </w:rPr>
+        <w:t>JLabel</w:t>
+      </w:r>
+      <w:proofErr w:type="spellEnd"/>
+      <w:r>
+        <w:rPr>
+          <w:rFonts w:ascii="Arial" w:hAnsi="Arial" w:cs="Arial"/>
+          <w:lang w:val="en-CA"/>
+        </w:rPr>
+        <w:t xml:space="preserve">: </w:t>
+      </w:r>
+      <w:proofErr w:type="spellStart"/>
+      <w:r>
+        <w:rPr>
+          <w:rFonts w:ascii="Arial" w:hAnsi="Arial" w:cs="Arial"/>
+          <w:lang w:val="en-CA"/>
+        </w:rPr>
+        <w:t>labPort</w:t>
+      </w:r>
+      <w:proofErr w:type="spellEnd"/>
+    </w:p>
+    <w:p>
+      <w:pPr>
+        <w:pStyle w:val="ListParagraph"/>
+        <w:pBdr>
+          <w:top w:val="single" w:sz="4" w:space="1" w:color="auto"/>
+          <w:left w:val="single" w:sz="4" w:space="4" w:color="auto"/>
+          <w:bottom w:val="single" w:sz="4" w:space="1" w:color="auto"/>
+          <w:right w:val="single" w:sz="4" w:space="4" w:color="auto"/>
+        </w:pBdr>
+        <w:shd w:val="clear" w:color="auto" w:fill="FFF2CC"/>
+        <w:spacing w:before="120" w:after="120"/>
+        <w:jc w:val="both"/>
+        <w:rPr>
+          <w:rFonts w:ascii="Arial" w:hAnsi="Arial" w:cs="Arial"/>
+          <w:lang w:val="en-CA"/>
+        </w:rPr>
+      </w:pPr>
+      <w:proofErr w:type="spellStart"/>
+      <w:r>
+        <w:rPr>
+          <w:rFonts w:ascii="Arial" w:hAnsi="Arial" w:cs="Arial"/>
+          <w:lang w:val="en-CA"/>
+        </w:rPr>
+        <w:t>JTextField</w:t>
+      </w:r>
+      <w:proofErr w:type="spellEnd"/>
+      <w:r>
+        <w:rPr>
+          <w:rFonts w:ascii="Arial" w:hAnsi="Arial" w:cs="Arial"/>
+          <w:lang w:val="en-CA"/>
+        </w:rPr>
+        <w:t xml:space="preserve">: </w:t>
+      </w:r>
+      <w:proofErr w:type="spellStart"/>
+      <w:r>
+        <w:rPr>
+          <w:rFonts w:ascii="Arial" w:hAnsi="Arial" w:cs="Arial"/>
+          <w:lang w:val="en-CA"/>
+        </w:rPr>
+        <w:t>txtPort</w:t>
+      </w:r>
+      <w:proofErr w:type="spellEnd"/>
+    </w:p>
+    <w:p>
+      <w:pPr>
+        <w:pStyle w:val="ListParagraph"/>
+        <w:pBdr>
+          <w:top w:val="single" w:sz="4" w:space="1" w:color="auto"/>
+          <w:left w:val="single" w:sz="4" w:space="4" w:color="auto"/>
+          <w:bottom w:val="single" w:sz="4" w:space="1" w:color="auto"/>
+          <w:right w:val="single" w:sz="4" w:space="4" w:color="auto"/>
+        </w:pBdr>
+        <w:shd w:val="clear" w:color="auto" w:fill="FFF2CC"/>
+        <w:spacing w:before="120" w:after="120"/>
+        <w:jc w:val="both"/>
+        <w:rPr>
+          <w:rFonts w:ascii="Arial" w:hAnsi="Arial" w:cs="Arial"/>
+          <w:lang w:val="en-CA"/>
+        </w:rPr>
+      </w:pPr>
+      <w:proofErr w:type="spellStart"/>
+      <w:r>
+        <w:rPr>
+          <w:rFonts w:ascii="Arial" w:hAnsi="Arial" w:cs="Arial"/>
+          <w:lang w:val="en-CA"/>
+        </w:rPr>
+        <w:t>JButton</w:t>
+      </w:r>
+      <w:proofErr w:type="spellEnd"/>
+      <w:r>
+        <w:rPr>
+          <w:rFonts w:ascii="Arial" w:hAnsi="Arial" w:cs="Arial"/>
+          <w:lang w:val="en-CA"/>
+        </w:rPr>
+        <w:t xml:space="preserve">: </w:t>
+      </w:r>
+      <w:proofErr w:type="spellStart"/>
+      <w:r>
+        <w:rPr>
+          <w:rFonts w:ascii="Arial" w:hAnsi="Arial" w:cs="Arial"/>
+          <w:lang w:val="en-CA"/>
+        </w:rPr>
+        <w:t>btnConnect</w:t>
+      </w:r>
+      <w:proofErr w:type="spellEnd"/>
+    </w:p>
+    <w:p>
+      <w:pPr>
+        <w:pStyle w:val="ListParagraph"/>
+        <w:pBdr>
+          <w:top w:val="single" w:sz="4" w:space="1" w:color="auto"/>
+          <w:left w:val="single" w:sz="4" w:space="4" w:color="auto"/>
+          <w:bottom w:val="single" w:sz="4" w:space="1" w:color="auto"/>
+          <w:right w:val="single" w:sz="4" w:space="4" w:color="auto"/>
+        </w:pBdr>
+        <w:shd w:val="clear" w:color="auto" w:fill="FFF2CC"/>
+        <w:spacing w:before="120" w:after="120"/>
+        <w:jc w:val="both"/>
+        <w:rPr>
+          <w:rFonts w:ascii="Arial" w:hAnsi="Arial" w:cs="Arial"/>
+          <w:lang w:val="en-CA"/>
+        </w:rPr>
+      </w:pPr>
+      <w:proofErr w:type="spellStart"/>
+      <w:r>
+        <w:rPr>
+          <w:rFonts w:ascii="Arial" w:hAnsi="Arial" w:cs="Arial"/>
+          <w:lang w:val="en-CA"/>
+        </w:rPr>
+        <w:t>JButton</w:t>
+      </w:r>
+      <w:proofErr w:type="spellEnd"/>
+      <w:r>
+        <w:rPr>
+          <w:rFonts w:ascii="Arial" w:hAnsi="Arial" w:cs="Arial"/>
+          <w:lang w:val="en-CA"/>
+        </w:rPr>
+        <w:t xml:space="preserve">: </w:t>
+      </w:r>
+      <w:proofErr w:type="spellStart"/>
+      <w:r>
+        <w:rPr>
+          <w:rFonts w:ascii="Arial" w:hAnsi="Arial" w:cs="Arial"/>
+          <w:lang w:val="en-CA"/>
+        </w:rPr>
+        <w:t>btnEnd</w:t>
+      </w:r>
+      <w:proofErr w:type="spellEnd"/>
+    </w:p>
+    <w:p>
+      <w:pPr>
+        <w:pStyle w:val="ListParagraph"/>
+        <w:pBdr>
+          <w:top w:val="single" w:sz="4" w:space="1" w:color="auto"/>
+          <w:left w:val="single" w:sz="4" w:space="4" w:color="auto"/>
+          <w:bottom w:val="single" w:sz="4" w:space="1" w:color="auto"/>
+          <w:right w:val="single" w:sz="4" w:space="4" w:color="auto"/>
+        </w:pBdr>
+        <w:shd w:val="clear" w:color="auto" w:fill="FFF2CC"/>
+        <w:spacing w:before="120" w:after="120"/>
+        <w:jc w:val="both"/>
+        <w:rPr>
+          <w:rFonts w:ascii="Arial" w:hAnsi="Arial" w:cs="Arial"/>
+          <w:lang w:val="en-CA"/>
+        </w:rPr>
+      </w:pPr>
+      <w:proofErr w:type="spellStart"/>
+      <w:r>
+        <w:rPr>
+          <w:rFonts w:ascii="Arial" w:hAnsi="Arial" w:cs="Arial"/>
+          <w:lang w:val="en-CA"/>
+        </w:rPr>
+        <w:t>JButton</w:t>
+      </w:r>
+      <w:proofErr w:type="spellEnd"/>
+      <w:r>
+        <w:rPr>
+          <w:rFonts w:ascii="Arial" w:hAnsi="Arial" w:cs="Arial"/>
+          <w:lang w:val="en-CA"/>
+        </w:rPr>
+        <w:t xml:space="preserve">: </w:t>
+      </w:r>
+      <w:proofErr w:type="spellStart"/>
+      <w:r>
+        <w:rPr>
+          <w:rFonts w:ascii="Arial" w:hAnsi="Arial" w:cs="Arial"/>
+          <w:lang w:val="en-CA"/>
+        </w:rPr>
+        <w:t>btnNewGame</w:t>
+      </w:r>
+      <w:proofErr w:type="spellEnd"/>
+    </w:p>
+    <w:p>
+      <w:pPr>
+        <w:pStyle w:val="ListParagraph"/>
+        <w:pBdr>
+          <w:top w:val="single" w:sz="4" w:space="1" w:color="auto"/>
+          <w:left w:val="single" w:sz="4" w:space="4" w:color="auto"/>
+          <w:bottom w:val="single" w:sz="4" w:space="1" w:color="auto"/>
+          <w:right w:val="single" w:sz="4" w:space="4" w:color="auto"/>
+        </w:pBdr>
+        <w:shd w:val="clear" w:color="auto" w:fill="FFF2CC"/>
+        <w:spacing w:before="120" w:after="120"/>
+        <w:jc w:val="both"/>
+        <w:rPr>
+          <w:rFonts w:ascii="Arial" w:hAnsi="Arial" w:cs="Arial"/>
+          <w:lang w:val="en-CA"/>
+        </w:rPr>
+      </w:pPr>
+      <w:proofErr w:type="spellStart"/>
+      <w:r>
+        <w:rPr>
+          <w:rFonts w:ascii="Arial" w:hAnsi="Arial" w:cs="Arial"/>
+          <w:lang w:val="en-CA"/>
+        </w:rPr>
+        <w:t>JButton</w:t>
+      </w:r>
+      <w:proofErr w:type="spellEnd"/>
+      <w:r>
+        <w:rPr>
+          <w:rFonts w:ascii="Arial" w:hAnsi="Arial" w:cs="Arial"/>
+          <w:lang w:val="en-CA"/>
+        </w:rPr>
+        <w:t xml:space="preserve">: </w:t>
+      </w:r>
+      <w:proofErr w:type="spellStart"/>
+      <w:r>
+        <w:rPr>
+          <w:rFonts w:ascii="Arial" w:hAnsi="Arial" w:cs="Arial"/>
+          <w:lang w:val="en-CA"/>
+        </w:rPr>
+        <w:t>btnSendGame</w:t>
+      </w:r>
+      <w:proofErr w:type="spellEnd"/>
+    </w:p>
+    <w:p>
+      <w:pPr>
+        <w:pStyle w:val="ListParagraph"/>
+        <w:pBdr>
+          <w:top w:val="single" w:sz="4" w:space="1" w:color="auto"/>
+          <w:left w:val="single" w:sz="4" w:space="4" w:color="auto"/>
+          <w:bottom w:val="single" w:sz="4" w:space="1" w:color="auto"/>
+          <w:right w:val="single" w:sz="4" w:space="4" w:color="auto"/>
+        </w:pBdr>
+        <w:shd w:val="clear" w:color="auto" w:fill="FFF2CC"/>
+        <w:spacing w:before="120" w:after="120"/>
+        <w:jc w:val="both"/>
+        <w:rPr>
+          <w:rFonts w:ascii="Arial" w:hAnsi="Arial" w:cs="Arial"/>
+          <w:lang w:val="en-CA"/>
+        </w:rPr>
+      </w:pPr>
+      <w:proofErr w:type="spellStart"/>
+      <w:r>
+        <w:rPr>
+          <w:rFonts w:ascii="Arial" w:hAnsi="Arial" w:cs="Arial"/>
+          <w:lang w:val="en-CA"/>
+        </w:rPr>
+        <w:t>JButton</w:t>
+      </w:r>
+      <w:proofErr w:type="spellEnd"/>
+      <w:r>
+        <w:rPr>
+          <w:rFonts w:ascii="Arial" w:hAnsi="Arial" w:cs="Arial"/>
+          <w:lang w:val="en-CA"/>
+        </w:rPr>
+        <w:t xml:space="preserve">: </w:t>
+      </w:r>
+      <w:proofErr w:type="spellStart"/>
+      <w:r>
+        <w:rPr>
+          <w:rFonts w:ascii="Arial" w:hAnsi="Arial" w:cs="Arial"/>
+          <w:lang w:val="en-CA"/>
+        </w:rPr>
+        <w:t>btnReceiveGame</w:t>
+      </w:r>
+      <w:proofErr w:type="spellEnd"/>
+    </w:p>
+    <w:p>
+      <w:pPr>
+        <w:pStyle w:val="ListParagraph"/>
+        <w:pBdr>
+          <w:top w:val="single" w:sz="4" w:space="1" w:color="auto"/>
+          <w:left w:val="single" w:sz="4" w:space="4" w:color="auto"/>
+          <w:bottom w:val="single" w:sz="4" w:space="1" w:color="auto"/>
+          <w:right w:val="single" w:sz="4" w:space="4" w:color="auto"/>
+        </w:pBdr>
+        <w:shd w:val="clear" w:color="auto" w:fill="FFF2CC"/>
+        <w:spacing w:before="120" w:after="120"/>
+        <w:jc w:val="both"/>
+        <w:rPr>
+          <w:rFonts w:ascii="Arial" w:hAnsi="Arial" w:cs="Arial"/>
+          <w:lang w:val="en-CA"/>
+        </w:rPr>
+      </w:pPr>
+      <w:proofErr w:type="spellStart"/>
+      <w:r>
+        <w:rPr>
+          <w:rFonts w:ascii="Arial" w:hAnsi="Arial" w:cs="Arial"/>
+          <w:lang w:val="en-CA"/>
+        </w:rPr>
+        <w:t>JButton</w:t>
+      </w:r>
+      <w:proofErr w:type="spellEnd"/>
+      <w:r>
+        <w:rPr>
+          <w:rFonts w:ascii="Arial" w:hAnsi="Arial" w:cs="Arial"/>
+          <w:lang w:val="en-CA"/>
+        </w:rPr>
+        <w:t xml:space="preserve">: </w:t>
+      </w:r>
+      <w:proofErr w:type="spellStart"/>
+      <w:r>
+        <w:rPr>
+          <w:rFonts w:ascii="Arial" w:hAnsi="Arial" w:cs="Arial"/>
+          <w:lang w:val="en-CA"/>
+        </w:rPr>
+        <w:t>btnSendData</w:t>
+      </w:r>
+      <w:proofErr w:type="spellEnd"/>
+    </w:p>
+    <w:p>
+      <w:pPr>
+        <w:pStyle w:val="ListParagraph"/>
+        <w:pBdr>
+          <w:top w:val="single" w:sz="4" w:space="1" w:color="auto"/>
+          <w:left w:val="single" w:sz="4" w:space="4" w:color="auto"/>
+          <w:bottom w:val="single" w:sz="4" w:space="1" w:color="auto"/>
+          <w:right w:val="single" w:sz="4" w:space="4" w:color="auto"/>
+        </w:pBdr>
+        <w:shd w:val="clear" w:color="auto" w:fill="FFF2CC"/>
+        <w:spacing w:before="120" w:after="120"/>
+        <w:jc w:val="both"/>
+        <w:rPr>
+          <w:rFonts w:ascii="Arial" w:hAnsi="Arial" w:cs="Arial"/>
+          <w:lang w:val="en-CA"/>
+        </w:rPr>
+      </w:pPr>
+      <w:proofErr w:type="spellStart"/>
+      <w:r>
+        <w:rPr>
+          <w:rFonts w:ascii="Arial" w:hAnsi="Arial" w:cs="Arial"/>
+          <w:lang w:val="en-CA"/>
+        </w:rPr>
+        <w:t>JButton</w:t>
+      </w:r>
+      <w:proofErr w:type="spellEnd"/>
+      <w:r>
+        <w:rPr>
+          <w:rFonts w:ascii="Arial" w:hAnsi="Arial" w:cs="Arial"/>
+          <w:lang w:val="en-CA"/>
+        </w:rPr>
+        <w:t xml:space="preserve">: </w:t>
+      </w:r>
+      <w:proofErr w:type="spellStart"/>
+      <w:r>
+        <w:rPr>
+          <w:rFonts w:ascii="Arial" w:hAnsi="Arial" w:cs="Arial"/>
+          <w:lang w:val="en-CA"/>
+        </w:rPr>
+        <w:t>btnPlay</w:t>
+      </w:r>
+      <w:proofErr w:type="spellEnd"/>
+    </w:p>
+    <w:p>
+      <w:pPr>
+        <w:pStyle w:val="ListParagraph"/>
+        <w:pBdr>
+          <w:top w:val="single" w:sz="4" w:space="1" w:color="auto"/>
+          <w:left w:val="single" w:sz="4" w:space="4" w:color="auto"/>
+          <w:bottom w:val="single" w:sz="4" w:space="1" w:color="auto"/>
+          <w:right w:val="single" w:sz="4" w:space="4" w:color="auto"/>
+        </w:pBdr>
+        <w:shd w:val="clear" w:color="auto" w:fill="FFF2CC"/>
+        <w:spacing w:before="120" w:after="120"/>
+        <w:jc w:val="both"/>
+        <w:rPr>
+          <w:rFonts w:ascii="Arial" w:hAnsi="Arial" w:cs="Arial"/>
+          <w:lang w:val="en-CA"/>
+        </w:rPr>
+      </w:pPr>
+      <w:proofErr w:type="spellStart"/>
+      <w:r>
+        <w:rPr>
+          <w:rFonts w:ascii="Arial" w:hAnsi="Arial" w:cs="Arial"/>
+          <w:lang w:val="en-CA"/>
+        </w:rPr>
+        <w:t>JTextArea</w:t>
+      </w:r>
+      <w:proofErr w:type="spellEnd"/>
+      <w:r>
+        <w:rPr>
+          <w:rFonts w:ascii="Arial" w:hAnsi="Arial" w:cs="Arial"/>
+          <w:lang w:val="en-CA"/>
+        </w:rPr>
+        <w:t xml:space="preserve">: </w:t>
+      </w:r>
+      <w:proofErr w:type="spellStart"/>
+      <w:r>
+        <w:rPr>
+          <w:rFonts w:ascii="Arial" w:hAnsi="Arial" w:cs="Arial"/>
+          <w:lang w:val="en-CA"/>
+        </w:rPr>
+        <w:t>logTextArea</w:t>
+      </w:r>
+      <w:proofErr w:type="spellEnd"/>
+    </w:p>
+    <w:p>
+      <w:pPr>
+        <w:pStyle w:val="ListParagraph"/>
+        <w:pBdr>
+          <w:top w:val="single" w:sz="4" w:space="1" w:color="auto"/>
+          <w:left w:val="single" w:sz="4" w:space="4" w:color="auto"/>
+          <w:bottom w:val="single" w:sz="4" w:space="1" w:color="auto"/>
+          <w:right w:val="single" w:sz="4" w:space="4" w:color="auto"/>
+        </w:pBdr>
+        <w:shd w:val="clear" w:color="auto" w:fill="FFF2CC"/>
+        <w:spacing w:before="120" w:after="120"/>
+        <w:jc w:val="both"/>
+        <w:rPr>
+          <w:rFonts w:ascii="Arial" w:hAnsi="Arial" w:cs="Arial"/>
+          <w:lang w:val="en-CA"/>
+        </w:rPr>
+      </w:pPr>
+    </w:p>
+    <w:p>
+      <w:pPr>
+        <w:pStyle w:val="ListParagraph"/>
+        <w:pBdr>
+          <w:top w:val="single" w:sz="4" w:space="1" w:color="auto"/>
+          <w:left w:val="single" w:sz="4" w:space="4" w:color="auto"/>
+          <w:bottom w:val="single" w:sz="4" w:space="1" w:color="auto"/>
+          <w:right w:val="single" w:sz="4" w:space="4" w:color="auto"/>
+        </w:pBdr>
+        <w:shd w:val="clear" w:color="auto" w:fill="FFF2CC"/>
+        <w:spacing w:before="120" w:after="120"/>
+        <w:jc w:val="both"/>
+        <w:rPr>
+          <w:rFonts w:ascii="Arial" w:hAnsi="Arial" w:cs="Arial"/>
+          <w:lang w:val="en-CA"/>
+        </w:rPr>
+      </w:pPr>
       <w:r>
         <w:rPr>
           <w:rFonts w:ascii="Arial" w:hAnsi="Arial" w:cs="Arial"/>
@@ -2098,6 +3025,7 @@
         </w:rPr>
         <w:t xml:space="preserve">Class: </w:t>
       </w:r>
+      <w:proofErr w:type="spellStart"/>
       <w:r>
         <w:rPr>
           <w:rFonts w:ascii="Arial" w:hAnsi="Arial" w:cs="Arial"/>
@@ -2106,6 +3034,7 @@
         </w:rPr>
         <w:t>NumPuzClient</w:t>
       </w:r>
+      <w:proofErr w:type="spellEnd"/>
       <w:r>
         <w:rPr>
           <w:rFonts w:ascii="Arial" w:hAnsi="Arial" w:cs="Arial"/>
@@ -2232,6 +3161,7 @@
         </w:rPr>
         <w:t xml:space="preserve">    </w:t>
       </w:r>
+      <w:proofErr w:type="spellStart"/>
       <w:r>
         <w:rPr>
           <w:rFonts w:ascii="Arial" w:hAnsi="Arial" w:cs="Arial"/>
@@ -2240,6 +3170,7 @@
         </w:rPr>
         <w:t>NumPuzClient</w:t>
       </w:r>
+      <w:proofErr w:type="spellEnd"/>
       <w:r>
         <w:rPr>
           <w:rFonts w:ascii="Arial" w:hAnsi="Arial" w:cs="Arial"/>
@@ -2261,7 +3192,39 @@
           <w:rFonts w:ascii="Arial" w:hAnsi="Arial" w:cs="Arial"/>
           <w:lang w:val="en-CA"/>
         </w:rPr>
-        <w:t xml:space="preserve"> = new Socket(hostName, portNumber);</w:t>
+        <w:t xml:space="preserve"> = new Socket(</w:t>
+      </w:r>
+      <w:proofErr w:type="spellStart"/>
+      <w:r>
+        <w:rPr>
+          <w:rFonts w:ascii="Arial" w:hAnsi="Arial" w:cs="Arial"/>
+          <w:lang w:val="en-CA"/>
+        </w:rPr>
+        <w:t>hostName</w:t>
+      </w:r>
+      <w:proofErr w:type="spellEnd"/>
+      <w:r>
+        <w:rPr>
+          <w:rFonts w:ascii="Arial" w:hAnsi="Arial" w:cs="Arial"/>
+          <w:lang w:val="en-CA"/>
+        </w:rPr>
+        <w:t xml:space="preserve">, </w:t>
+      </w:r>
+      <w:proofErr w:type="spellStart"/>
+      <w:r>
+        <w:rPr>
+          <w:rFonts w:ascii="Arial" w:hAnsi="Arial" w:cs="Arial"/>
+          <w:lang w:val="en-CA"/>
+        </w:rPr>
+        <w:t>portNumber</w:t>
+      </w:r>
+      <w:proofErr w:type="spellEnd"/>
+      <w:r>
+        <w:rPr>
+          <w:rFonts w:ascii="Arial" w:hAnsi="Arial" w:cs="Arial"/>
+          <w:lang w:val="en-CA"/>
+        </w:rPr>
+        <w:t>);</w:t>
       </w:r>
     </w:p>
     <w:p>
@@ -2285,7 +3248,30 @@
           <w:rFonts w:ascii="Arial" w:hAnsi="Arial" w:cs="Arial"/>
           <w:lang w:val="en-CA"/>
         </w:rPr>
-        <w:t>} …</w:t>
+        <w:t>}</w:t>
+      </w:r>
+      <w:r>
+        <w:rPr>
+          <w:rFonts w:ascii="Arial" w:hAnsi="Arial" w:cs="Arial"/>
+          <w:lang w:val="en-CA"/>
+        </w:rPr>
+        <w:t xml:space="preserve"> catch (</w:t>
+      </w:r>
+      <w:proofErr w:type="spellStart"/>
+      <w:r>
+        <w:rPr>
+          <w:rFonts w:ascii="Arial" w:hAnsi="Arial" w:cs="Arial"/>
+          <w:lang w:val="en-CA"/>
+        </w:rPr>
+        <w:t>IllegalArgumentException</w:t>
+      </w:r>
+      <w:proofErr w:type="spellEnd"/>
+      <w:r>
+        <w:rPr>
+          <w:rFonts w:ascii="Arial" w:hAnsi="Arial" w:cs="Arial"/>
+          <w:lang w:val="en-CA"/>
+        </w:rPr>
+        <w:t xml:space="preserve"> e) {</w:t>
       </w:r>
     </w:p>
     <w:p>
@@ -2301,18 +3287,199 @@
         <w:jc w:val="both"/>
         <w:rPr>
           <w:rFonts w:ascii="Arial" w:hAnsi="Arial" w:cs="Arial"/>
-          <w:color w:val="C00000"/>
-          <w:lang w:val="en-CA"/>
-        </w:rPr>
-      </w:pPr>
-      <w:r>
-        <w:rPr>
-          <w:rFonts w:ascii="Arial" w:hAnsi="Arial" w:cs="Arial"/>
-          <w:color w:val="C00000"/>
-          <w:lang w:val="en-CA"/>
-        </w:rPr>
-        <w:t>// CONTINUE…</w:t>
-      </w:r>
+          <w:lang w:val="en-CA"/>
+        </w:rPr>
+      </w:pPr>
+      <w:r>
+        <w:rPr>
+          <w:rFonts w:ascii="Arial" w:hAnsi="Arial" w:cs="Arial"/>
+          <w:lang w:val="en-CA"/>
+        </w:rPr>
+        <w:t xml:space="preserve">    </w:t>
+      </w:r>
+      <w:proofErr w:type="spellStart"/>
+      <w:r>
+        <w:rPr>
+          <w:rFonts w:ascii="Arial" w:hAnsi="Arial" w:cs="Arial"/>
+          <w:lang w:val="en-CA"/>
+        </w:rPr>
+        <w:t>e.printStackTrace</w:t>
+      </w:r>
+      <w:proofErr w:type="spellEnd"/>
+      <w:r>
+        <w:rPr>
+          <w:rFonts w:ascii="Arial" w:hAnsi="Arial" w:cs="Arial"/>
+          <w:lang w:val="en-CA"/>
+        </w:rPr>
+        <w:t>();</w:t>
+      </w:r>
+    </w:p>
+    <w:p>
+      <w:pPr>
+        <w:pBdr>
+          <w:top w:val="single" w:sz="4" w:space="1" w:color="auto"/>
+          <w:left w:val="single" w:sz="4" w:space="4" w:color="auto"/>
+          <w:bottom w:val="single" w:sz="4" w:space="1" w:color="auto"/>
+          <w:right w:val="single" w:sz="4" w:space="4" w:color="auto"/>
+        </w:pBdr>
+        <w:shd w:val="clear" w:color="auto" w:fill="FFF2CC"/>
+        <w:spacing w:before="120" w:after="120"/>
+        <w:jc w:val="both"/>
+        <w:rPr>
+          <w:rFonts w:ascii="Arial" w:hAnsi="Arial" w:cs="Arial"/>
+          <w:lang w:val="en-CA"/>
+        </w:rPr>
+      </w:pPr>
+      <w:r>
+        <w:rPr>
+          <w:rFonts w:ascii="Arial" w:hAnsi="Arial" w:cs="Arial"/>
+          <w:lang w:val="en-CA"/>
+        </w:rPr>
+        <w:t>}</w:t>
+      </w:r>
+    </w:p>
+    <w:p>
+      <w:pPr>
+        <w:pStyle w:val="ListParagraph"/>
+        <w:pBdr>
+          <w:top w:val="single" w:sz="4" w:space="1" w:color="auto"/>
+          <w:left w:val="single" w:sz="4" w:space="4" w:color="auto"/>
+          <w:bottom w:val="single" w:sz="4" w:space="1" w:color="auto"/>
+          <w:right w:val="single" w:sz="4" w:space="4" w:color="auto"/>
+        </w:pBdr>
+        <w:shd w:val="clear" w:color="auto" w:fill="FFF2CC"/>
+        <w:spacing w:before="120" w:after="120"/>
+        <w:jc w:val="both"/>
+        <w:rPr>
+          <w:rFonts w:ascii="Arial" w:hAnsi="Arial" w:cs="Arial"/>
+          <w:color w:val="0070C0"/>
+          <w:lang w:val="en-CA"/>
+        </w:rPr>
+      </w:pPr>
+      <w:r>
+        <w:rPr>
+          <w:rFonts w:ascii="Arial" w:hAnsi="Arial" w:cs="Arial"/>
+          <w:lang w:val="en-CA"/>
+        </w:rPr>
+        <w:lastRenderedPageBreak/>
+        <w:sym w:font="Symbol" w:char="F0AE"/>
+      </w:r>
+      <w:r>
+        <w:rPr>
+          <w:rFonts w:ascii="Arial" w:hAnsi="Arial" w:cs="Arial"/>
+          <w:lang w:val="en-CA"/>
+        </w:rPr>
+        <w:t xml:space="preserve"> Method: </w:t>
+      </w:r>
+      <w:r>
+        <w:rPr>
+          <w:rFonts w:ascii="Arial" w:hAnsi="Arial" w:cs="Arial"/>
+          <w:color w:val="0070C0"/>
+          <w:lang w:val="en-CA"/>
+        </w:rPr>
+        <w:t>Connect</w:t>
+      </w:r>
+    </w:p>
+    <w:p>
+      <w:pPr>
+        <w:pStyle w:val="ListParagraph"/>
+        <w:pBdr>
+          <w:top w:val="single" w:sz="4" w:space="1" w:color="auto"/>
+          <w:left w:val="single" w:sz="4" w:space="4" w:color="auto"/>
+          <w:bottom w:val="single" w:sz="4" w:space="1" w:color="auto"/>
+          <w:right w:val="single" w:sz="4" w:space="4" w:color="auto"/>
+        </w:pBdr>
+        <w:shd w:val="clear" w:color="auto" w:fill="FFF2CC"/>
+        <w:spacing w:before="120" w:after="120"/>
+        <w:jc w:val="both"/>
+        <w:rPr>
+          <w:rFonts w:ascii="Arial" w:hAnsi="Arial" w:cs="Arial"/>
+          <w:lang w:val="en-CA"/>
+        </w:rPr>
+      </w:pPr>
+    </w:p>
+    <w:p>
+      <w:pPr>
+        <w:pStyle w:val="ListParagraph"/>
+        <w:pBdr>
+          <w:top w:val="single" w:sz="4" w:space="1" w:color="auto"/>
+          <w:left w:val="single" w:sz="4" w:space="4" w:color="auto"/>
+          <w:bottom w:val="single" w:sz="4" w:space="1" w:color="auto"/>
+          <w:right w:val="single" w:sz="4" w:space="4" w:color="auto"/>
+        </w:pBdr>
+        <w:shd w:val="clear" w:color="auto" w:fill="FFF2CC"/>
+        <w:spacing w:before="120" w:after="120"/>
+        <w:jc w:val="both"/>
+        <w:rPr>
+          <w:rFonts w:ascii="Arial" w:hAnsi="Arial" w:cs="Arial"/>
+          <w:lang w:val="en-CA"/>
+        </w:rPr>
+      </w:pPr>
+      <w:r>
+        <w:rPr>
+          <w:rFonts w:ascii="Arial" w:hAnsi="Arial" w:cs="Arial"/>
+          <w:lang w:val="en-CA"/>
+        </w:rPr>
+        <w:sym w:font="Symbol" w:char="F0AE"/>
+      </w:r>
+      <w:r>
+        <w:rPr>
+          <w:rFonts w:ascii="Arial" w:hAnsi="Arial" w:cs="Arial"/>
+          <w:lang w:val="en-CA"/>
+        </w:rPr>
+        <w:t xml:space="preserve"> Method: </w:t>
+      </w:r>
+      <w:r>
+        <w:rPr>
+          <w:rFonts w:ascii="Arial" w:hAnsi="Arial" w:cs="Arial"/>
+          <w:color w:val="0070C0"/>
+          <w:lang w:val="en-CA"/>
+        </w:rPr>
+        <w:t>End</w:t>
+      </w:r>
+      <w:r>
+        <w:rPr>
+          <w:rFonts w:ascii="Arial" w:hAnsi="Arial" w:cs="Arial"/>
+          <w:lang w:val="en-CA"/>
+        </w:rPr>
+        <w:t>:</w:t>
+      </w:r>
+    </w:p>
+    <w:p>
+      <w:pPr>
+        <w:pStyle w:val="ListParagraph"/>
+        <w:pBdr>
+          <w:top w:val="single" w:sz="4" w:space="1" w:color="auto"/>
+          <w:left w:val="single" w:sz="4" w:space="4" w:color="auto"/>
+          <w:bottom w:val="single" w:sz="4" w:space="1" w:color="auto"/>
+          <w:right w:val="single" w:sz="4" w:space="4" w:color="auto"/>
+        </w:pBdr>
+        <w:shd w:val="clear" w:color="auto" w:fill="FFF2CC"/>
+        <w:spacing w:before="120" w:after="120"/>
+        <w:jc w:val="both"/>
+        <w:rPr>
+          <w:rFonts w:ascii="Arial" w:hAnsi="Arial" w:cs="Arial"/>
+          <w:lang w:val="en-CA"/>
+        </w:rPr>
+      </w:pPr>
+    </w:p>
+    <w:p>
+      <w:pPr>
+        <w:pBdr>
+          <w:top w:val="single" w:sz="4" w:space="1" w:color="auto"/>
+          <w:left w:val="single" w:sz="4" w:space="4" w:color="auto"/>
+          <w:bottom w:val="single" w:sz="4" w:space="1" w:color="auto"/>
+          <w:right w:val="single" w:sz="4" w:space="4" w:color="auto"/>
+        </w:pBdr>
+        <w:shd w:val="clear" w:color="auto" w:fill="FFF2CC"/>
+        <w:spacing w:before="120" w:after="120"/>
+        <w:jc w:val="both"/>
+        <w:rPr>
+          <w:rFonts w:ascii="Arial" w:hAnsi="Arial" w:cs="Arial"/>
+          <w:color w:val="C00000"/>
+          <w:lang w:val="en-CA"/>
+        </w:rPr>
+      </w:pPr>
     </w:p>
     <w:p>
       <w:pPr>
@@ -2543,6 +3710,7 @@
         </w:rPr>
         <w:t xml:space="preserve">Class: </w:t>
       </w:r>
+      <w:proofErr w:type="spellStart"/>
       <w:r>
         <w:rPr>
           <w:rFonts w:ascii="Arial" w:hAnsi="Arial" w:cs="Arial"/>
@@ -2551,6 +3719,7 @@
         </w:rPr>
         <w:t>NumPuzModel</w:t>
       </w:r>
+      <w:proofErr w:type="spellEnd"/>
     </w:p>
     <w:p>
       <w:pPr>
@@ -2598,12 +3767,21 @@
         </w:rPr>
         <w:t xml:space="preserve">: </w:t>
       </w:r>
-      <w:r>
-        <w:rPr>
-          <w:rFonts w:ascii="Arial" w:hAnsi="Arial" w:cs="Arial"/>
-          <w:lang w:val="en-CA"/>
-        </w:rPr>
-        <w:t xml:space="preserve">gameConfig: </w:t>
+      <w:proofErr w:type="spellStart"/>
+      <w:r>
+        <w:rPr>
+          <w:rFonts w:ascii="Arial" w:hAnsi="Arial" w:cs="Arial"/>
+          <w:lang w:val="en-CA"/>
+        </w:rPr>
+        <w:t>gameConfig</w:t>
+      </w:r>
+      <w:proofErr w:type="spellEnd"/>
+      <w:r>
+        <w:rPr>
+          <w:rFonts w:ascii="Arial" w:hAnsi="Arial" w:cs="Arial"/>
+          <w:lang w:val="en-CA"/>
+        </w:rPr>
+        <w:t xml:space="preserve">: </w:t>
       </w:r>
     </w:p>
     <w:p>
@@ -2657,7 +3835,43 @@
           <w:color w:val="538135"/>
           <w:lang w:val="en-CA"/>
         </w:rPr>
-        <w:t>&lt;dim&gt;&lt;dataSeparator&gt;&lt;dataConfig&gt;</w:t>
+        <w:t>&lt;dim&gt;&lt;</w:t>
+      </w:r>
+      <w:proofErr w:type="spellStart"/>
+      <w:r>
+        <w:rPr>
+          <w:rFonts w:ascii="Arial" w:hAnsi="Arial" w:cs="Arial"/>
+          <w:color w:val="538135"/>
+          <w:lang w:val="en-CA"/>
+        </w:rPr>
+        <w:t>dataSeparator</w:t>
+      </w:r>
+      <w:proofErr w:type="spellEnd"/>
+      <w:r>
+        <w:rPr>
+          <w:rFonts w:ascii="Arial" w:hAnsi="Arial" w:cs="Arial"/>
+          <w:color w:val="538135"/>
+          <w:lang w:val="en-CA"/>
+        </w:rPr>
+        <w:t>&gt;&lt;</w:t>
+      </w:r>
+      <w:proofErr w:type="spellStart"/>
+      <w:r>
+        <w:rPr>
+          <w:rFonts w:ascii="Arial" w:hAnsi="Arial" w:cs="Arial"/>
+          <w:color w:val="538135"/>
+          <w:lang w:val="en-CA"/>
+        </w:rPr>
+        <w:t>dataConfig</w:t>
+      </w:r>
+      <w:proofErr w:type="spellEnd"/>
+      <w:r>
+        <w:rPr>
+          <w:rFonts w:ascii="Arial" w:hAnsi="Arial" w:cs="Arial"/>
+          <w:color w:val="538135"/>
+          <w:lang w:val="en-CA"/>
+        </w:rPr>
+        <w:t>&gt;</w:t>
       </w:r>
       <w:r>
         <w:rPr>
@@ -2788,6 +4002,7 @@
         </w:rPr>
         <w:t>&lt;</w:t>
       </w:r>
+      <w:proofErr w:type="spellStart"/>
       <w:r>
         <w:rPr>
           <w:rFonts w:ascii="Arial" w:hAnsi="Arial" w:cs="Arial"/>
@@ -2796,6 +4011,7 @@
         </w:rPr>
         <w:t>dataSeparator</w:t>
       </w:r>
+      <w:proofErr w:type="spellEnd"/>
       <w:r>
         <w:rPr>
           <w:rFonts w:ascii="Arial" w:hAnsi="Arial" w:cs="Arial"/>
@@ -2865,6 +4081,7 @@
         </w:rPr>
         <w:t>&lt;</w:t>
       </w:r>
+      <w:proofErr w:type="spellStart"/>
       <w:r>
         <w:rPr>
           <w:rFonts w:ascii="Arial" w:hAnsi="Arial" w:cs="Arial"/>
@@ -2873,6 +4090,7 @@
         </w:rPr>
         <w:t>dataConfig</w:t>
       </w:r>
+      <w:proofErr w:type="spellEnd"/>
       <w:r>
         <w:rPr>
           <w:rFonts w:ascii="Arial" w:hAnsi="Arial" w:cs="Arial"/>
@@ -3369,6 +4587,7 @@
           <w:b/>
           <w:bCs/>
         </w:rPr>
+        <w:lastRenderedPageBreak/>
         <w:t>Notes about upgrading the game</w:t>
       </w:r>
     </w:p>
@@ -3631,6 +4850,7 @@
         </w:rPr>
         <w:t xml:space="preserve">Public methods to change private data (ex: </w:t>
       </w:r>
+      <w:proofErr w:type="spellStart"/>
       <w:r>
         <w:rPr>
           <w:rFonts w:ascii="Arial" w:hAnsi="Arial" w:cs="Arial"/>
@@ -3639,6 +4859,7 @@
         </w:rPr>
         <w:t>dataConfig</w:t>
       </w:r>
+      <w:proofErr w:type="spellEnd"/>
       <w:r>
         <w:rPr>
           <w:rFonts w:ascii="Arial" w:hAnsi="Arial" w:cs="Arial"/>
@@ -3827,7 +5048,27 @@
           <w:color w:val="C00000"/>
           <w:lang w:val="en-CA"/>
         </w:rPr>
-        <w:t>TIP: To avoid problems, also include the document (template answer) in the BrightSpace.</w:t>
+        <w:t xml:space="preserve">TIP: To avoid problems, also include the document (template answer) in the </w:t>
+      </w:r>
+      <w:proofErr w:type="spellStart"/>
+      <w:r>
+        <w:rPr>
+          <w:rFonts w:ascii="Arial" w:hAnsi="Arial" w:cs="Arial"/>
+          <w:i/>
+          <w:color w:val="C00000"/>
+          <w:lang w:val="en-CA"/>
+        </w:rPr>
+        <w:t>BrightSpace</w:t>
+      </w:r>
+      <w:proofErr w:type="spellEnd"/>
+      <w:r>
+        <w:rPr>
+          <w:rFonts w:ascii="Arial" w:hAnsi="Arial" w:cs="Arial"/>
+          <w:i/>
+          <w:color w:val="C00000"/>
+          <w:lang w:val="en-CA"/>
+        </w:rPr>
+        <w:t>.</w:t>
       </w:r>
     </w:p>
     <w:p>

</xml_diff>